<commit_message>
Helemaal klaar database in azure
</commit_message>
<xml_diff>
--- a/Database files/DDL Script database Project.docx
+++ b/Database files/DDL Script database Project.docx
@@ -11,18 +11,16 @@
           <w:kern w:val="0"/>
           <w:sz w:val="24"/>
           <w:szCs w:val="24"/>
-          <w:lang/>
-          <w14:ligatures w14:val="none"/>
-        </w:rPr>
-      </w:pPr>
-      <w:r>
-        <w:rPr>
-          <w:rFonts w:asciiTheme="majorHAnsi" w:eastAsia="Times New Roman" w:hAnsiTheme="majorHAnsi" w:cstheme="majorHAnsi"/>
-          <w:color w:val="000000"/>
-          <w:kern w:val="0"/>
-          <w:sz w:val="24"/>
-          <w:szCs w:val="24"/>
-          <w:lang/>
+          <w14:ligatures w14:val="none"/>
+        </w:rPr>
+      </w:pPr>
+      <w:r>
+        <w:rPr>
+          <w:rFonts w:asciiTheme="majorHAnsi" w:eastAsia="Times New Roman" w:hAnsiTheme="majorHAnsi" w:cstheme="majorHAnsi"/>
+          <w:color w:val="000000"/>
+          <w:kern w:val="0"/>
+          <w:sz w:val="24"/>
+          <w:szCs w:val="24"/>
           <w14:ligatures w14:val="none"/>
         </w:rPr>
         <w:t>DROP TABLE IF EXISTS</w:t>
@@ -60,7 +58,6 @@
           <w:kern w:val="0"/>
           <w:sz w:val="24"/>
           <w:szCs w:val="24"/>
-          <w:lang/>
           <w14:ligatures w14:val="none"/>
         </w:rPr>
         <w:t>;</w:t>
@@ -72,7 +69,6 @@
           <w:kern w:val="0"/>
           <w:sz w:val="24"/>
           <w:szCs w:val="24"/>
-          <w:lang/>
           <w14:ligatures w14:val="none"/>
         </w:rPr>
         <w:br/>
@@ -97,7 +93,6 @@
           <w:kern w:val="0"/>
           <w:sz w:val="24"/>
           <w:szCs w:val="24"/>
-          <w:lang/>
           <w14:ligatures w14:val="none"/>
         </w:rPr>
         <w:t>;</w:t>
@@ -109,7 +104,6 @@
           <w:kern w:val="0"/>
           <w:sz w:val="24"/>
           <w:szCs w:val="24"/>
-          <w:lang/>
           <w14:ligatures w14:val="none"/>
         </w:rPr>
         <w:br/>
@@ -160,7 +154,6 @@
           <w:kern w:val="0"/>
           <w:sz w:val="24"/>
           <w:szCs w:val="24"/>
-          <w:lang/>
           <w14:ligatures w14:val="none"/>
         </w:rPr>
         <w:t>;</w:t>
@@ -172,7 +165,6 @@
           <w:kern w:val="0"/>
           <w:sz w:val="24"/>
           <w:szCs w:val="24"/>
-          <w:lang/>
           <w14:ligatures w14:val="none"/>
         </w:rPr>
         <w:br/>
@@ -235,7 +227,6 @@
           <w:kern w:val="0"/>
           <w:sz w:val="24"/>
           <w:szCs w:val="24"/>
-          <w:lang/>
           <w14:ligatures w14:val="none"/>
         </w:rPr>
         <w:t>;</w:t>
@@ -250,18 +241,16 @@
           <w:kern w:val="0"/>
           <w:sz w:val="24"/>
           <w:szCs w:val="24"/>
-          <w:lang/>
-          <w14:ligatures w14:val="none"/>
-        </w:rPr>
-      </w:pPr>
-      <w:r>
-        <w:rPr>
-          <w:rFonts w:asciiTheme="majorHAnsi" w:eastAsia="Times New Roman" w:hAnsiTheme="majorHAnsi" w:cstheme="majorHAnsi"/>
-          <w:color w:val="000000"/>
-          <w:kern w:val="0"/>
-          <w:sz w:val="24"/>
-          <w:szCs w:val="24"/>
-          <w:lang/>
+          <w14:ligatures w14:val="none"/>
+        </w:rPr>
+      </w:pPr>
+      <w:r>
+        <w:rPr>
+          <w:rFonts w:asciiTheme="majorHAnsi" w:eastAsia="Times New Roman" w:hAnsiTheme="majorHAnsi" w:cstheme="majorHAnsi"/>
+          <w:color w:val="000000"/>
+          <w:kern w:val="0"/>
+          <w:sz w:val="24"/>
+          <w:szCs w:val="24"/>
           <w14:ligatures w14:val="none"/>
         </w:rPr>
         <w:br/>
@@ -274,7 +263,6 @@
           <w:kern w:val="0"/>
           <w:sz w:val="24"/>
           <w:szCs w:val="24"/>
-          <w:lang/>
           <w14:ligatures w14:val="none"/>
         </w:rPr>
         <w:t>Feedback</w:t>
@@ -286,7 +274,6 @@
           <w:kern w:val="0"/>
           <w:sz w:val="24"/>
           <w:szCs w:val="24"/>
-          <w:lang/>
           <w14:ligatures w14:val="none"/>
         </w:rPr>
         <w:t>(</w:t>
@@ -298,19 +285,17 @@
           <w:kern w:val="0"/>
           <w:sz w:val="24"/>
           <w:szCs w:val="24"/>
-          <w:lang/>
-          <w14:ligatures w14:val="none"/>
-        </w:rPr>
-        <w:br/>
-      </w:r>
-      <w:r>
-        <w:rPr>
-          <w:rFonts w:asciiTheme="majorHAnsi" w:eastAsia="Times New Roman" w:hAnsiTheme="majorHAnsi" w:cstheme="majorHAnsi"/>
-          <w:color w:val="000000"/>
-          <w:kern w:val="0"/>
-          <w:sz w:val="24"/>
-          <w:szCs w:val="24"/>
-          <w:lang/>
+          <w14:ligatures w14:val="none"/>
+        </w:rPr>
+        <w:br/>
+      </w:r>
+      <w:r>
+        <w:rPr>
+          <w:rFonts w:asciiTheme="majorHAnsi" w:eastAsia="Times New Roman" w:hAnsiTheme="majorHAnsi" w:cstheme="majorHAnsi"/>
+          <w:color w:val="000000"/>
+          <w:kern w:val="0"/>
+          <w:sz w:val="24"/>
+          <w:szCs w:val="24"/>
           <w14:ligatures w14:val="none"/>
         </w:rPr>
         <w:t>Feedbackid INTEGER NOT NULL PRIMARY KEY,</w:t>
@@ -322,19 +307,17 @@
           <w:kern w:val="0"/>
           <w:sz w:val="24"/>
           <w:szCs w:val="24"/>
-          <w:lang/>
-          <w14:ligatures w14:val="none"/>
-        </w:rPr>
-        <w:br/>
-      </w:r>
-      <w:r>
-        <w:rPr>
-          <w:rFonts w:asciiTheme="majorHAnsi" w:eastAsia="Times New Roman" w:hAnsiTheme="majorHAnsi" w:cstheme="majorHAnsi"/>
-          <w:color w:val="000000"/>
-          <w:kern w:val="0"/>
-          <w:sz w:val="24"/>
-          <w:szCs w:val="24"/>
-          <w:lang/>
+          <w14:ligatures w14:val="none"/>
+        </w:rPr>
+        <w:br/>
+      </w:r>
+      <w:r>
+        <w:rPr>
+          <w:rFonts w:asciiTheme="majorHAnsi" w:eastAsia="Times New Roman" w:hAnsiTheme="majorHAnsi" w:cstheme="majorHAnsi"/>
+          <w:color w:val="000000"/>
+          <w:kern w:val="0"/>
+          <w:sz w:val="24"/>
+          <w:szCs w:val="24"/>
           <w14:ligatures w14:val="none"/>
         </w:rPr>
         <w:t>Naam</w:t>
@@ -346,7 +329,6 @@
           <w:kern w:val="0"/>
           <w:sz w:val="24"/>
           <w:szCs w:val="24"/>
-          <w:lang/>
           <w14:ligatures w14:val="none"/>
         </w:rPr>
         <w:t xml:space="preserve"> VARCHAR(</w:t>
@@ -358,7 +340,6 @@
           <w:kern w:val="0"/>
           <w:sz w:val="24"/>
           <w:szCs w:val="24"/>
-          <w:lang/>
           <w14:ligatures w14:val="none"/>
         </w:rPr>
         <w:t>255</w:t>
@@ -370,7 +351,6 @@
           <w:kern w:val="0"/>
           <w:sz w:val="24"/>
           <w:szCs w:val="24"/>
-          <w:lang/>
           <w14:ligatures w14:val="none"/>
         </w:rPr>
         <w:t>) NOT NULL,</w:t>
@@ -382,19 +362,17 @@
           <w:kern w:val="0"/>
           <w:sz w:val="24"/>
           <w:szCs w:val="24"/>
-          <w:lang/>
-          <w14:ligatures w14:val="none"/>
-        </w:rPr>
-        <w:br/>
-      </w:r>
-      <w:r>
-        <w:rPr>
-          <w:rFonts w:asciiTheme="majorHAnsi" w:eastAsia="Times New Roman" w:hAnsiTheme="majorHAnsi" w:cstheme="majorHAnsi"/>
-          <w:color w:val="000000"/>
-          <w:kern w:val="0"/>
-          <w:sz w:val="24"/>
-          <w:szCs w:val="24"/>
-          <w:lang/>
+          <w14:ligatures w14:val="none"/>
+        </w:rPr>
+        <w:br/>
+      </w:r>
+      <w:r>
+        <w:rPr>
+          <w:rFonts w:asciiTheme="majorHAnsi" w:eastAsia="Times New Roman" w:hAnsiTheme="majorHAnsi" w:cstheme="majorHAnsi"/>
+          <w:color w:val="000000"/>
+          <w:kern w:val="0"/>
+          <w:sz w:val="24"/>
+          <w:szCs w:val="24"/>
           <w14:ligatures w14:val="none"/>
         </w:rPr>
         <w:t>Feedback</w:t>
@@ -406,7 +384,6 @@
           <w:kern w:val="0"/>
           <w:sz w:val="24"/>
           <w:szCs w:val="24"/>
-          <w:lang/>
           <w14:ligatures w14:val="none"/>
         </w:rPr>
         <w:t xml:space="preserve"> VARCHAR</w:t>
@@ -418,7 +395,6 @@
           <w:kern w:val="0"/>
           <w:sz w:val="24"/>
           <w:szCs w:val="24"/>
-          <w:lang/>
           <w14:ligatures w14:val="none"/>
         </w:rPr>
         <w:t>(255</w:t>
@@ -430,7 +406,6 @@
           <w:kern w:val="0"/>
           <w:sz w:val="24"/>
           <w:szCs w:val="24"/>
-          <w:lang/>
           <w14:ligatures w14:val="none"/>
         </w:rPr>
         <w:t>) NOT NULL,</w:t>
@@ -442,19 +417,17 @@
           <w:kern w:val="0"/>
           <w:sz w:val="24"/>
           <w:szCs w:val="24"/>
-          <w:lang/>
-          <w14:ligatures w14:val="none"/>
-        </w:rPr>
-        <w:br/>
-      </w:r>
-      <w:r>
-        <w:rPr>
-          <w:rFonts w:asciiTheme="majorHAnsi" w:eastAsia="Times New Roman" w:hAnsiTheme="majorHAnsi" w:cstheme="majorHAnsi"/>
-          <w:color w:val="000000"/>
-          <w:kern w:val="0"/>
-          <w:sz w:val="24"/>
-          <w:szCs w:val="24"/>
-          <w:lang/>
+          <w14:ligatures w14:val="none"/>
+        </w:rPr>
+        <w:br/>
+      </w:r>
+      <w:r>
+        <w:rPr>
+          <w:rFonts w:asciiTheme="majorHAnsi" w:eastAsia="Times New Roman" w:hAnsiTheme="majorHAnsi" w:cstheme="majorHAnsi"/>
+          <w:color w:val="000000"/>
+          <w:kern w:val="0"/>
+          <w:sz w:val="24"/>
+          <w:szCs w:val="24"/>
           <w14:ligatures w14:val="none"/>
         </w:rPr>
         <w:t>Datum</w:t>
@@ -466,7 +439,6 @@
           <w:kern w:val="0"/>
           <w:sz w:val="24"/>
           <w:szCs w:val="24"/>
-          <w:lang/>
           <w14:ligatures w14:val="none"/>
         </w:rPr>
         <w:t xml:space="preserve"> </w:t>
@@ -478,19 +450,50 @@
           <w:kern w:val="0"/>
           <w:sz w:val="24"/>
           <w:szCs w:val="24"/>
-          <w:lang/>
-          <w14:ligatures w14:val="none"/>
-        </w:rPr>
-        <w:t>DATE NOT NULL</w:t>
-      </w:r>
-      <w:r>
-        <w:rPr>
-          <w:rFonts w:asciiTheme="majorHAnsi" w:eastAsia="Times New Roman" w:hAnsiTheme="majorHAnsi" w:cstheme="majorHAnsi"/>
-          <w:color w:val="000000"/>
-          <w:kern w:val="0"/>
-          <w:sz w:val="24"/>
-          <w:szCs w:val="24"/>
-          <w:lang/>
+          <w14:ligatures w14:val="none"/>
+        </w:rPr>
+        <w:t>VARCHAR</w:t>
+      </w:r>
+      <w:r>
+        <w:rPr>
+          <w:rFonts w:asciiTheme="majorHAnsi" w:eastAsia="Times New Roman" w:hAnsiTheme="majorHAnsi" w:cstheme="majorHAnsi"/>
+          <w:color w:val="000000"/>
+          <w:kern w:val="0"/>
+          <w:sz w:val="24"/>
+          <w:szCs w:val="24"/>
+          <w14:ligatures w14:val="none"/>
+        </w:rPr>
+        <w:t>(255</w:t>
+      </w:r>
+      <w:r>
+        <w:rPr>
+          <w:rFonts w:asciiTheme="majorHAnsi" w:eastAsia="Times New Roman" w:hAnsiTheme="majorHAnsi" w:cstheme="majorHAnsi"/>
+          <w:color w:val="000000"/>
+          <w:kern w:val="0"/>
+          <w:sz w:val="24"/>
+          <w:szCs w:val="24"/>
+          <w14:ligatures w14:val="none"/>
+        </w:rPr>
+        <w:t>)</w:t>
+      </w:r>
+      <w:r>
+        <w:rPr>
+          <w:rFonts w:asciiTheme="majorHAnsi" w:eastAsia="Times New Roman" w:hAnsiTheme="majorHAnsi" w:cstheme="majorHAnsi"/>
+          <w:color w:val="000000"/>
+          <w:kern w:val="0"/>
+          <w:sz w:val="24"/>
+          <w:szCs w:val="24"/>
+          <w14:ligatures w14:val="none"/>
+        </w:rPr>
+        <w:t xml:space="preserve"> NOT NULL</w:t>
+      </w:r>
+      <w:r>
+        <w:rPr>
+          <w:rFonts w:asciiTheme="majorHAnsi" w:eastAsia="Times New Roman" w:hAnsiTheme="majorHAnsi" w:cstheme="majorHAnsi"/>
+          <w:color w:val="000000"/>
+          <w:kern w:val="0"/>
+          <w:sz w:val="24"/>
+          <w:szCs w:val="24"/>
           <w14:ligatures w14:val="none"/>
         </w:rPr>
         <w:br/>
@@ -503,7 +506,6 @@
           <w:kern w:val="0"/>
           <w:sz w:val="24"/>
           <w:szCs w:val="24"/>
-          <w:lang/>
           <w14:ligatures w14:val="none"/>
         </w:rPr>
         <w:br/>
@@ -516,7 +518,6 @@
           <w:kern w:val="0"/>
           <w:sz w:val="24"/>
           <w:szCs w:val="24"/>
-          <w:lang/>
           <w14:ligatures w14:val="none"/>
         </w:rPr>
         <w:t>Feedback</w:t>
@@ -540,7 +541,6 @@
           <w:kern w:val="0"/>
           <w:sz w:val="24"/>
           <w:szCs w:val="24"/>
-          <w:lang/>
           <w14:ligatures w14:val="none"/>
         </w:rPr>
         <w:t>Accepteren</w:t>
@@ -552,7 +552,6 @@
           <w:kern w:val="0"/>
           <w:sz w:val="24"/>
           <w:szCs w:val="24"/>
-          <w:lang/>
           <w14:ligatures w14:val="none"/>
         </w:rPr>
         <w:br/>
@@ -565,7 +564,6 @@
           <w:kern w:val="0"/>
           <w:sz w:val="24"/>
           <w:szCs w:val="24"/>
-          <w:lang/>
           <w14:ligatures w14:val="none"/>
         </w:rPr>
         <w:t>Feedbackid</w:t>
@@ -577,7 +575,6 @@
           <w:kern w:val="0"/>
           <w:sz w:val="24"/>
           <w:szCs w:val="24"/>
-          <w:lang/>
           <w14:ligatures w14:val="none"/>
         </w:rPr>
         <w:t xml:space="preserve"> INTEGER NOT NULL</w:t>
@@ -613,7 +610,6 @@
           <w:kern w:val="0"/>
           <w:sz w:val="24"/>
           <w:szCs w:val="24"/>
-          <w:lang/>
           <w14:ligatures w14:val="none"/>
         </w:rPr>
         <w:t>,</w:t>
@@ -625,7 +621,6 @@
           <w:kern w:val="0"/>
           <w:sz w:val="24"/>
           <w:szCs w:val="24"/>
-          <w:lang/>
           <w14:ligatures w14:val="none"/>
         </w:rPr>
         <w:br/>
@@ -638,7 +633,6 @@
           <w:kern w:val="0"/>
           <w:sz w:val="24"/>
           <w:szCs w:val="24"/>
-          <w:lang/>
           <w14:ligatures w14:val="none"/>
         </w:rPr>
         <w:t>255</w:t>
@@ -650,7 +644,6 @@
           <w:kern w:val="0"/>
           <w:sz w:val="24"/>
           <w:szCs w:val="24"/>
-          <w:lang/>
           <w14:ligatures w14:val="none"/>
         </w:rPr>
         <w:t>) NOT NULL,</w:t>
@@ -662,19 +655,17 @@
           <w:kern w:val="0"/>
           <w:sz w:val="24"/>
           <w:szCs w:val="24"/>
-          <w:lang/>
-          <w14:ligatures w14:val="none"/>
-        </w:rPr>
-        <w:br/>
-      </w:r>
-      <w:r>
-        <w:rPr>
-          <w:rFonts w:asciiTheme="majorHAnsi" w:eastAsia="Times New Roman" w:hAnsiTheme="majorHAnsi" w:cstheme="majorHAnsi"/>
-          <w:color w:val="000000"/>
-          <w:kern w:val="0"/>
-          <w:sz w:val="24"/>
-          <w:szCs w:val="24"/>
-          <w:lang/>
+          <w14:ligatures w14:val="none"/>
+        </w:rPr>
+        <w:br/>
+      </w:r>
+      <w:r>
+        <w:rPr>
+          <w:rFonts w:asciiTheme="majorHAnsi" w:eastAsia="Times New Roman" w:hAnsiTheme="majorHAnsi" w:cstheme="majorHAnsi"/>
+          <w:color w:val="000000"/>
+          <w:kern w:val="0"/>
+          <w:sz w:val="24"/>
+          <w:szCs w:val="24"/>
           <w14:ligatures w14:val="none"/>
         </w:rPr>
         <w:t>feedback</w:t>
@@ -686,7 +677,6 @@
           <w:kern w:val="0"/>
           <w:sz w:val="24"/>
           <w:szCs w:val="24"/>
-          <w:lang/>
           <w14:ligatures w14:val="none"/>
         </w:rPr>
         <w:t xml:space="preserve"> VARCHAR(</w:t>
@@ -698,7 +688,6 @@
           <w:kern w:val="0"/>
           <w:sz w:val="24"/>
           <w:szCs w:val="24"/>
-          <w:lang/>
           <w14:ligatures w14:val="none"/>
         </w:rPr>
         <w:t>255</w:t>
@@ -710,7 +699,6 @@
           <w:kern w:val="0"/>
           <w:sz w:val="24"/>
           <w:szCs w:val="24"/>
-          <w:lang/>
           <w14:ligatures w14:val="none"/>
         </w:rPr>
         <w:t>) NOT NULL,</w:t>
@@ -722,19 +710,17 @@
           <w:kern w:val="0"/>
           <w:sz w:val="24"/>
           <w:szCs w:val="24"/>
-          <w:lang/>
-          <w14:ligatures w14:val="none"/>
-        </w:rPr>
-        <w:br/>
-      </w:r>
-      <w:r>
-        <w:rPr>
-          <w:rFonts w:asciiTheme="majorHAnsi" w:eastAsia="Times New Roman" w:hAnsiTheme="majorHAnsi" w:cstheme="majorHAnsi"/>
-          <w:color w:val="000000"/>
-          <w:kern w:val="0"/>
-          <w:sz w:val="24"/>
-          <w:szCs w:val="24"/>
-          <w:lang/>
+          <w14:ligatures w14:val="none"/>
+        </w:rPr>
+        <w:br/>
+      </w:r>
+      <w:r>
+        <w:rPr>
+          <w:rFonts w:asciiTheme="majorHAnsi" w:eastAsia="Times New Roman" w:hAnsiTheme="majorHAnsi" w:cstheme="majorHAnsi"/>
+          <w:color w:val="000000"/>
+          <w:kern w:val="0"/>
+          <w:sz w:val="24"/>
+          <w:szCs w:val="24"/>
           <w14:ligatures w14:val="none"/>
         </w:rPr>
         <w:t>datum</w:t>
@@ -746,7 +732,6 @@
           <w:kern w:val="0"/>
           <w:sz w:val="24"/>
           <w:szCs w:val="24"/>
-          <w:lang/>
           <w14:ligatures w14:val="none"/>
         </w:rPr>
         <w:t xml:space="preserve"> </w:t>
@@ -758,10 +743,42 @@
           <w:kern w:val="0"/>
           <w:sz w:val="24"/>
           <w:szCs w:val="24"/>
-          <w:lang/>
-          <w14:ligatures w14:val="none"/>
-        </w:rPr>
-        <w:t>DATE NOT NULL</w:t>
+          <w14:ligatures w14:val="none"/>
+        </w:rPr>
+        <w:t>VARCHAR</w:t>
+      </w:r>
+      <w:r>
+        <w:rPr>
+          <w:rFonts w:asciiTheme="majorHAnsi" w:eastAsia="Times New Roman" w:hAnsiTheme="majorHAnsi" w:cstheme="majorHAnsi"/>
+          <w:color w:val="000000"/>
+          <w:kern w:val="0"/>
+          <w:sz w:val="24"/>
+          <w:szCs w:val="24"/>
+          <w14:ligatures w14:val="none"/>
+        </w:rPr>
+        <w:t>(255</w:t>
+      </w:r>
+      <w:r>
+        <w:rPr>
+          <w:rFonts w:asciiTheme="majorHAnsi" w:eastAsia="Times New Roman" w:hAnsiTheme="majorHAnsi" w:cstheme="majorHAnsi"/>
+          <w:color w:val="000000"/>
+          <w:kern w:val="0"/>
+          <w:sz w:val="24"/>
+          <w:szCs w:val="24"/>
+          <w14:ligatures w14:val="none"/>
+        </w:rPr>
+        <w:t>)</w:t>
+      </w:r>
+      <w:r>
+        <w:rPr>
+          <w:rFonts w:asciiTheme="majorHAnsi" w:eastAsia="Times New Roman" w:hAnsiTheme="majorHAnsi" w:cstheme="majorHAnsi"/>
+          <w:color w:val="000000"/>
+          <w:kern w:val="0"/>
+          <w:sz w:val="24"/>
+          <w:szCs w:val="24"/>
+          <w14:ligatures w14:val="none"/>
+        </w:rPr>
+        <w:t>NOT NULL</w:t>
       </w:r>
       <w:r>
         <w:rPr>
@@ -782,7 +799,6 @@
           <w:kern w:val="0"/>
           <w:sz w:val="24"/>
           <w:szCs w:val="24"/>
-          <w:lang/>
           <w14:ligatures w14:val="none"/>
         </w:rPr>
         <w:br/>
@@ -795,7 +811,6 @@
           <w:kern w:val="0"/>
           <w:sz w:val="24"/>
           <w:szCs w:val="24"/>
-          <w:lang/>
           <w14:ligatures w14:val="none"/>
         </w:rPr>
         <w:br/>
@@ -808,20 +823,62 @@
           <w:kern w:val="0"/>
           <w:sz w:val="24"/>
           <w:szCs w:val="24"/>
-          <w:lang/>
-          <w14:ligatures w14:val="none"/>
-        </w:rPr>
-        <w:br/>
-        <w:t>MODdatum DATE NOT NULL</w:t>
-      </w:r>
-      <w:r>
-        <w:rPr>
-          <w:rFonts w:asciiTheme="majorHAnsi" w:eastAsia="Times New Roman" w:hAnsiTheme="majorHAnsi" w:cstheme="majorHAnsi"/>
-          <w:color w:val="000000"/>
-          <w:kern w:val="0"/>
-          <w:sz w:val="24"/>
-          <w:szCs w:val="24"/>
-          <w:lang/>
+          <w14:ligatures w14:val="none"/>
+        </w:rPr>
+        <w:br/>
+        <w:t xml:space="preserve">MODdatum </w:t>
+      </w:r>
+      <w:r>
+        <w:rPr>
+          <w:rFonts w:asciiTheme="majorHAnsi" w:eastAsia="Times New Roman" w:hAnsiTheme="majorHAnsi" w:cstheme="majorHAnsi"/>
+          <w:color w:val="000000"/>
+          <w:kern w:val="0"/>
+          <w:sz w:val="24"/>
+          <w:szCs w:val="24"/>
+          <w14:ligatures w14:val="none"/>
+        </w:rPr>
+        <w:t>VARCHAR</w:t>
+      </w:r>
+      <w:r>
+        <w:rPr>
+          <w:rFonts w:asciiTheme="majorHAnsi" w:eastAsia="Times New Roman" w:hAnsiTheme="majorHAnsi" w:cstheme="majorHAnsi"/>
+          <w:color w:val="000000"/>
+          <w:kern w:val="0"/>
+          <w:sz w:val="24"/>
+          <w:szCs w:val="24"/>
+          <w14:ligatures w14:val="none"/>
+        </w:rPr>
+        <w:t>(255</w:t>
+      </w:r>
+      <w:r>
+        <w:rPr>
+          <w:rFonts w:asciiTheme="majorHAnsi" w:eastAsia="Times New Roman" w:hAnsiTheme="majorHAnsi" w:cstheme="majorHAnsi"/>
+          <w:color w:val="000000"/>
+          <w:kern w:val="0"/>
+          <w:sz w:val="24"/>
+          <w:szCs w:val="24"/>
+          <w14:ligatures w14:val="none"/>
+        </w:rPr>
+        <w:t>)</w:t>
+      </w:r>
+      <w:r>
+        <w:rPr>
+          <w:rFonts w:asciiTheme="majorHAnsi" w:eastAsia="Times New Roman" w:hAnsiTheme="majorHAnsi" w:cstheme="majorHAnsi"/>
+          <w:color w:val="000000"/>
+          <w:kern w:val="0"/>
+          <w:sz w:val="24"/>
+          <w:szCs w:val="24"/>
+          <w14:ligatures w14:val="none"/>
+        </w:rPr>
+        <w:t>NOT NULL</w:t>
+      </w:r>
+      <w:r>
+        <w:rPr>
+          <w:rFonts w:asciiTheme="majorHAnsi" w:eastAsia="Times New Roman" w:hAnsiTheme="majorHAnsi" w:cstheme="majorHAnsi"/>
+          <w:color w:val="000000"/>
+          <w:kern w:val="0"/>
+          <w:sz w:val="24"/>
+          <w:szCs w:val="24"/>
           <w14:ligatures w14:val="none"/>
         </w:rPr>
         <w:br/>
@@ -834,19 +891,17 @@
           <w:kern w:val="0"/>
           <w:sz w:val="24"/>
           <w:szCs w:val="24"/>
-          <w:lang/>
-          <w14:ligatures w14:val="none"/>
-        </w:rPr>
-        <w:br/>
-      </w:r>
-      <w:r>
-        <w:rPr>
-          <w:rFonts w:asciiTheme="majorHAnsi" w:eastAsia="Times New Roman" w:hAnsiTheme="majorHAnsi" w:cstheme="majorHAnsi"/>
-          <w:color w:val="000000"/>
-          <w:kern w:val="0"/>
-          <w:sz w:val="24"/>
-          <w:szCs w:val="24"/>
-          <w:lang/>
+          <w14:ligatures w14:val="none"/>
+        </w:rPr>
+        <w:br/>
+      </w:r>
+      <w:r>
+        <w:rPr>
+          <w:rFonts w:asciiTheme="majorHAnsi" w:eastAsia="Times New Roman" w:hAnsiTheme="majorHAnsi" w:cstheme="majorHAnsi"/>
+          <w:color w:val="000000"/>
+          <w:kern w:val="0"/>
+          <w:sz w:val="24"/>
+          <w:szCs w:val="24"/>
           <w14:ligatures w14:val="none"/>
         </w:rPr>
         <w:t xml:space="preserve">CREATE TABLE </w:t>
@@ -858,7 +913,6 @@
           <w:kern w:val="0"/>
           <w:sz w:val="24"/>
           <w:szCs w:val="24"/>
-          <w:lang/>
           <w14:ligatures w14:val="none"/>
         </w:rPr>
         <w:t>Feedback</w:t>
@@ -882,7 +936,6 @@
           <w:kern w:val="0"/>
           <w:sz w:val="24"/>
           <w:szCs w:val="24"/>
-          <w:lang/>
           <w14:ligatures w14:val="none"/>
         </w:rPr>
         <w:t>Afgewezen</w:t>
@@ -894,7 +947,6 @@
           <w:kern w:val="0"/>
           <w:sz w:val="24"/>
           <w:szCs w:val="24"/>
-          <w:lang/>
           <w14:ligatures w14:val="none"/>
         </w:rPr>
         <w:br/>
@@ -907,7 +959,6 @@
           <w:kern w:val="0"/>
           <w:sz w:val="24"/>
           <w:szCs w:val="24"/>
-          <w:lang/>
           <w14:ligatures w14:val="none"/>
         </w:rPr>
         <w:t>Feedbackid</w:t>
@@ -919,7 +970,6 @@
           <w:kern w:val="0"/>
           <w:sz w:val="24"/>
           <w:szCs w:val="24"/>
-          <w:lang/>
           <w14:ligatures w14:val="none"/>
         </w:rPr>
         <w:t xml:space="preserve"> INTEGER NOT NULL</w:t>
@@ -955,7 +1005,6 @@
           <w:kern w:val="0"/>
           <w:sz w:val="24"/>
           <w:szCs w:val="24"/>
-          <w:lang/>
           <w14:ligatures w14:val="none"/>
         </w:rPr>
         <w:t>,</w:t>
@@ -967,7 +1016,6 @@
           <w:kern w:val="0"/>
           <w:sz w:val="24"/>
           <w:szCs w:val="24"/>
-          <w:lang/>
           <w14:ligatures w14:val="none"/>
         </w:rPr>
         <w:br/>
@@ -980,7 +1028,6 @@
           <w:kern w:val="0"/>
           <w:sz w:val="24"/>
           <w:szCs w:val="24"/>
-          <w:lang/>
           <w14:ligatures w14:val="none"/>
         </w:rPr>
         <w:t>255</w:t>
@@ -992,7 +1039,6 @@
           <w:kern w:val="0"/>
           <w:sz w:val="24"/>
           <w:szCs w:val="24"/>
-          <w:lang/>
           <w14:ligatures w14:val="none"/>
         </w:rPr>
         <w:t>) NOT NULL,</w:t>
@@ -1004,19 +1050,17 @@
           <w:kern w:val="0"/>
           <w:sz w:val="24"/>
           <w:szCs w:val="24"/>
-          <w:lang/>
-          <w14:ligatures w14:val="none"/>
-        </w:rPr>
-        <w:br/>
-      </w:r>
-      <w:r>
-        <w:rPr>
-          <w:rFonts w:asciiTheme="majorHAnsi" w:eastAsia="Times New Roman" w:hAnsiTheme="majorHAnsi" w:cstheme="majorHAnsi"/>
-          <w:color w:val="000000"/>
-          <w:kern w:val="0"/>
-          <w:sz w:val="24"/>
-          <w:szCs w:val="24"/>
-          <w:lang/>
+          <w14:ligatures w14:val="none"/>
+        </w:rPr>
+        <w:br/>
+      </w:r>
+      <w:r>
+        <w:rPr>
+          <w:rFonts w:asciiTheme="majorHAnsi" w:eastAsia="Times New Roman" w:hAnsiTheme="majorHAnsi" w:cstheme="majorHAnsi"/>
+          <w:color w:val="000000"/>
+          <w:kern w:val="0"/>
+          <w:sz w:val="24"/>
+          <w:szCs w:val="24"/>
           <w14:ligatures w14:val="none"/>
         </w:rPr>
         <w:t>feedback</w:t>
@@ -1028,7 +1072,6 @@
           <w:kern w:val="0"/>
           <w:sz w:val="24"/>
           <w:szCs w:val="24"/>
-          <w:lang/>
           <w14:ligatures w14:val="none"/>
         </w:rPr>
         <w:t xml:space="preserve"> VARCHAR(</w:t>
@@ -1040,7 +1083,6 @@
           <w:kern w:val="0"/>
           <w:sz w:val="24"/>
           <w:szCs w:val="24"/>
-          <w:lang/>
           <w14:ligatures w14:val="none"/>
         </w:rPr>
         <w:t>255</w:t>
@@ -1052,7 +1094,6 @@
           <w:kern w:val="0"/>
           <w:sz w:val="24"/>
           <w:szCs w:val="24"/>
-          <w:lang/>
           <w14:ligatures w14:val="none"/>
         </w:rPr>
         <w:t>) NOT NULL,</w:t>
@@ -1064,19 +1105,17 @@
           <w:kern w:val="0"/>
           <w:sz w:val="24"/>
           <w:szCs w:val="24"/>
-          <w:lang/>
-          <w14:ligatures w14:val="none"/>
-        </w:rPr>
-        <w:br/>
-      </w:r>
-      <w:r>
-        <w:rPr>
-          <w:rFonts w:asciiTheme="majorHAnsi" w:eastAsia="Times New Roman" w:hAnsiTheme="majorHAnsi" w:cstheme="majorHAnsi"/>
-          <w:color w:val="000000"/>
-          <w:kern w:val="0"/>
-          <w:sz w:val="24"/>
-          <w:szCs w:val="24"/>
-          <w:lang/>
+          <w14:ligatures w14:val="none"/>
+        </w:rPr>
+        <w:br/>
+      </w:r>
+      <w:r>
+        <w:rPr>
+          <w:rFonts w:asciiTheme="majorHAnsi" w:eastAsia="Times New Roman" w:hAnsiTheme="majorHAnsi" w:cstheme="majorHAnsi"/>
+          <w:color w:val="000000"/>
+          <w:kern w:val="0"/>
+          <w:sz w:val="24"/>
+          <w:szCs w:val="24"/>
           <w14:ligatures w14:val="none"/>
         </w:rPr>
         <w:t>datum</w:t>
@@ -1088,7 +1127,6 @@
           <w:kern w:val="0"/>
           <w:sz w:val="24"/>
           <w:szCs w:val="24"/>
-          <w:lang/>
           <w14:ligatures w14:val="none"/>
         </w:rPr>
         <w:t xml:space="preserve"> </w:t>
@@ -1100,31 +1138,50 @@
           <w:kern w:val="0"/>
           <w:sz w:val="24"/>
           <w:szCs w:val="24"/>
-          <w:lang/>
-          <w14:ligatures w14:val="none"/>
-        </w:rPr>
-        <w:t>DATE</w:t>
-      </w:r>
-      <w:r>
-        <w:rPr>
-          <w:rFonts w:asciiTheme="majorHAnsi" w:eastAsia="Times New Roman" w:hAnsiTheme="majorHAnsi" w:cstheme="majorHAnsi"/>
-          <w:color w:val="000000"/>
-          <w:kern w:val="0"/>
-          <w:sz w:val="24"/>
-          <w:szCs w:val="24"/>
-          <w:lang/>
-          <w14:ligatures w14:val="none"/>
-        </w:rPr>
-        <w:t xml:space="preserve"> NOT NULL</w:t>
-      </w:r>
-      <w:r>
-        <w:rPr>
-          <w:rFonts w:asciiTheme="majorHAnsi" w:eastAsia="Times New Roman" w:hAnsiTheme="majorHAnsi" w:cstheme="majorHAnsi"/>
-          <w:color w:val="000000"/>
-          <w:kern w:val="0"/>
-          <w:sz w:val="24"/>
-          <w:szCs w:val="24"/>
-          <w:lang/>
+          <w14:ligatures w14:val="none"/>
+        </w:rPr>
+        <w:t>VARCHAR</w:t>
+      </w:r>
+      <w:r>
+        <w:rPr>
+          <w:rFonts w:asciiTheme="majorHAnsi" w:eastAsia="Times New Roman" w:hAnsiTheme="majorHAnsi" w:cstheme="majorHAnsi"/>
+          <w:color w:val="000000"/>
+          <w:kern w:val="0"/>
+          <w:sz w:val="24"/>
+          <w:szCs w:val="24"/>
+          <w14:ligatures w14:val="none"/>
+        </w:rPr>
+        <w:t>(255</w:t>
+      </w:r>
+      <w:r>
+        <w:rPr>
+          <w:rFonts w:asciiTheme="majorHAnsi" w:eastAsia="Times New Roman" w:hAnsiTheme="majorHAnsi" w:cstheme="majorHAnsi"/>
+          <w:color w:val="000000"/>
+          <w:kern w:val="0"/>
+          <w:sz w:val="24"/>
+          <w:szCs w:val="24"/>
+          <w14:ligatures w14:val="none"/>
+        </w:rPr>
+        <w:t>)</w:t>
+      </w:r>
+      <w:r>
+        <w:rPr>
+          <w:rFonts w:asciiTheme="majorHAnsi" w:eastAsia="Times New Roman" w:hAnsiTheme="majorHAnsi" w:cstheme="majorHAnsi"/>
+          <w:color w:val="000000"/>
+          <w:kern w:val="0"/>
+          <w:sz w:val="24"/>
+          <w:szCs w:val="24"/>
+          <w14:ligatures w14:val="none"/>
+        </w:rPr>
+        <w:t>NOT NULL</w:t>
+      </w:r>
+      <w:r>
+        <w:rPr>
+          <w:rFonts w:asciiTheme="majorHAnsi" w:eastAsia="Times New Roman" w:hAnsiTheme="majorHAnsi" w:cstheme="majorHAnsi"/>
+          <w:color w:val="000000"/>
+          <w:kern w:val="0"/>
+          <w:sz w:val="24"/>
+          <w:szCs w:val="24"/>
           <w14:ligatures w14:val="none"/>
         </w:rPr>
         <w:t>,</w:t>
@@ -1136,7 +1193,6 @@
           <w:kern w:val="0"/>
           <w:sz w:val="24"/>
           <w:szCs w:val="24"/>
-          <w:lang/>
           <w14:ligatures w14:val="none"/>
         </w:rPr>
         <w:br/>
@@ -1149,7 +1205,6 @@
           <w:kern w:val="0"/>
           <w:sz w:val="24"/>
           <w:szCs w:val="24"/>
-          <w:lang/>
           <w14:ligatures w14:val="none"/>
         </w:rPr>
         <w:br/>
@@ -1162,20 +1217,62 @@
           <w:kern w:val="0"/>
           <w:sz w:val="24"/>
           <w:szCs w:val="24"/>
-          <w:lang/>
-          <w14:ligatures w14:val="none"/>
-        </w:rPr>
-        <w:br/>
-        <w:t>MODdatum DATE NOT NULL</w:t>
-      </w:r>
-      <w:r>
-        <w:rPr>
-          <w:rFonts w:asciiTheme="majorHAnsi" w:eastAsia="Times New Roman" w:hAnsiTheme="majorHAnsi" w:cstheme="majorHAnsi"/>
-          <w:color w:val="000000"/>
-          <w:kern w:val="0"/>
-          <w:sz w:val="24"/>
-          <w:szCs w:val="24"/>
-          <w:lang/>
+          <w14:ligatures w14:val="none"/>
+        </w:rPr>
+        <w:br/>
+        <w:t xml:space="preserve">MODdatum </w:t>
+      </w:r>
+      <w:r>
+        <w:rPr>
+          <w:rFonts w:asciiTheme="majorHAnsi" w:eastAsia="Times New Roman" w:hAnsiTheme="majorHAnsi" w:cstheme="majorHAnsi"/>
+          <w:color w:val="000000"/>
+          <w:kern w:val="0"/>
+          <w:sz w:val="24"/>
+          <w:szCs w:val="24"/>
+          <w14:ligatures w14:val="none"/>
+        </w:rPr>
+        <w:t>VARCHAR</w:t>
+      </w:r>
+      <w:r>
+        <w:rPr>
+          <w:rFonts w:asciiTheme="majorHAnsi" w:eastAsia="Times New Roman" w:hAnsiTheme="majorHAnsi" w:cstheme="majorHAnsi"/>
+          <w:color w:val="000000"/>
+          <w:kern w:val="0"/>
+          <w:sz w:val="24"/>
+          <w:szCs w:val="24"/>
+          <w14:ligatures w14:val="none"/>
+        </w:rPr>
+        <w:t>(255</w:t>
+      </w:r>
+      <w:r>
+        <w:rPr>
+          <w:rFonts w:asciiTheme="majorHAnsi" w:eastAsia="Times New Roman" w:hAnsiTheme="majorHAnsi" w:cstheme="majorHAnsi"/>
+          <w:color w:val="000000"/>
+          <w:kern w:val="0"/>
+          <w:sz w:val="24"/>
+          <w:szCs w:val="24"/>
+          <w14:ligatures w14:val="none"/>
+        </w:rPr>
+        <w:t>)</w:t>
+      </w:r>
+      <w:r>
+        <w:rPr>
+          <w:rFonts w:asciiTheme="majorHAnsi" w:eastAsia="Times New Roman" w:hAnsiTheme="majorHAnsi" w:cstheme="majorHAnsi"/>
+          <w:color w:val="000000"/>
+          <w:kern w:val="0"/>
+          <w:sz w:val="24"/>
+          <w:szCs w:val="24"/>
+          <w14:ligatures w14:val="none"/>
+        </w:rPr>
+        <w:t>NOT NULL</w:t>
+      </w:r>
+      <w:r>
+        <w:rPr>
+          <w:rFonts w:asciiTheme="majorHAnsi" w:eastAsia="Times New Roman" w:hAnsiTheme="majorHAnsi" w:cstheme="majorHAnsi"/>
+          <w:color w:val="000000"/>
+          <w:kern w:val="0"/>
+          <w:sz w:val="24"/>
+          <w:szCs w:val="24"/>
           <w14:ligatures w14:val="none"/>
         </w:rPr>
         <w:br/>
@@ -1188,21 +1285,9 @@
           <w:kern w:val="0"/>
           <w:sz w:val="24"/>
           <w:szCs w:val="24"/>
-          <w:lang/>
-          <w14:ligatures w14:val="none"/>
-        </w:rPr>
-        <w:br/>
-      </w:r>
-      <w:r>
-        <w:rPr>
-          <w:rFonts w:asciiTheme="majorHAnsi" w:eastAsia="Times New Roman" w:hAnsiTheme="majorHAnsi" w:cstheme="majorHAnsi"/>
-          <w:color w:val="000000"/>
-          <w:kern w:val="0"/>
-          <w:sz w:val="24"/>
-          <w:szCs w:val="24"/>
-          <w:lang/>
-          <w14:ligatures w14:val="none"/>
-        </w:rPr>
+          <w14:ligatures w14:val="none"/>
+        </w:rPr>
+        <w:br/>
         <w:t>CREATE TABLE station_service (</w:t>
       </w:r>
       <w:r>
@@ -1212,7 +1297,6 @@
           <w:kern w:val="0"/>
           <w:sz w:val="24"/>
           <w:szCs w:val="24"/>
-          <w:lang/>
           <w14:ligatures w14:val="none"/>
         </w:rPr>
         <w:br/>
@@ -1225,7 +1309,6 @@
           <w:kern w:val="0"/>
           <w:sz w:val="24"/>
           <w:szCs w:val="24"/>
-          <w:lang/>
           <w14:ligatures w14:val="none"/>
         </w:rPr>
         <w:br/>
@@ -1238,7 +1321,6 @@
           <w:kern w:val="0"/>
           <w:sz w:val="24"/>
           <w:szCs w:val="24"/>
-          <w:lang/>
           <w14:ligatures w14:val="none"/>
         </w:rPr>
         <w:br/>
@@ -1251,7 +1333,6 @@
           <w:kern w:val="0"/>
           <w:sz w:val="24"/>
           <w:szCs w:val="24"/>
-          <w:lang/>
           <w14:ligatures w14:val="none"/>
         </w:rPr>
         <w:br/>
@@ -1264,7 +1345,6 @@
           <w:kern w:val="0"/>
           <w:sz w:val="24"/>
           <w:szCs w:val="24"/>
-          <w:lang/>
           <w14:ligatures w14:val="none"/>
         </w:rPr>
         <w:br/>
@@ -1277,7 +1357,6 @@
           <w:kern w:val="0"/>
           <w:sz w:val="24"/>
           <w:szCs w:val="24"/>
-          <w:lang/>
           <w14:ligatures w14:val="none"/>
         </w:rPr>
         <w:br/>
@@ -1290,7 +1369,6 @@
           <w:kern w:val="0"/>
           <w:sz w:val="24"/>
           <w:szCs w:val="24"/>
-          <w:lang/>
           <w14:ligatures w14:val="none"/>
         </w:rPr>
         <w:br/>
@@ -1303,33 +1381,30 @@
           <w:kern w:val="0"/>
           <w:sz w:val="24"/>
           <w:szCs w:val="24"/>
-          <w:lang/>
-          <w14:ligatures w14:val="none"/>
-        </w:rPr>
-        <w:br/>
-      </w:r>
-    </w:p>
-    <w:p>
-      <w:pPr>
-        <w:spacing w:line="240" w:lineRule="auto"/>
-        <w:rPr>
-          <w:rFonts w:asciiTheme="majorHAnsi" w:eastAsia="Times New Roman" w:hAnsiTheme="majorHAnsi" w:cstheme="majorHAnsi"/>
-          <w:color w:val="000000"/>
-          <w:kern w:val="0"/>
-          <w:sz w:val="24"/>
-          <w:szCs w:val="24"/>
-          <w:lang/>
-          <w14:ligatures w14:val="none"/>
-        </w:rPr>
-      </w:pPr>
-      <w:r>
-        <w:rPr>
-          <w:rFonts w:asciiTheme="majorHAnsi" w:eastAsia="Times New Roman" w:hAnsiTheme="majorHAnsi" w:cstheme="majorHAnsi"/>
-          <w:color w:val="000000"/>
-          <w:kern w:val="0"/>
-          <w:sz w:val="24"/>
-          <w:szCs w:val="24"/>
-          <w:lang/>
+          <w14:ligatures w14:val="none"/>
+        </w:rPr>
+        <w:br/>
+      </w:r>
+    </w:p>
+    <w:p>
+      <w:pPr>
+        <w:spacing w:line="240" w:lineRule="auto"/>
+        <w:rPr>
+          <w:rFonts w:asciiTheme="majorHAnsi" w:eastAsia="Times New Roman" w:hAnsiTheme="majorHAnsi" w:cstheme="majorHAnsi"/>
+          <w:color w:val="000000"/>
+          <w:kern w:val="0"/>
+          <w:sz w:val="24"/>
+          <w:szCs w:val="24"/>
+          <w14:ligatures w14:val="none"/>
+        </w:rPr>
+      </w:pPr>
+      <w:r>
+        <w:rPr>
+          <w:rFonts w:asciiTheme="majorHAnsi" w:eastAsia="Times New Roman" w:hAnsiTheme="majorHAnsi" w:cstheme="majorHAnsi"/>
+          <w:color w:val="000000"/>
+          <w:kern w:val="0"/>
+          <w:sz w:val="24"/>
+          <w:szCs w:val="24"/>
           <w14:ligatures w14:val="none"/>
         </w:rPr>
         <w:t>INSERT INTO station_service (</w:t>
@@ -1344,18 +1419,16 @@
           <w:kern w:val="0"/>
           <w:sz w:val="24"/>
           <w:szCs w:val="24"/>
-          <w:lang/>
-          <w14:ligatures w14:val="none"/>
-        </w:rPr>
-      </w:pPr>
-      <w:r>
-        <w:rPr>
-          <w:rFonts w:asciiTheme="majorHAnsi" w:eastAsia="Times New Roman" w:hAnsiTheme="majorHAnsi" w:cstheme="majorHAnsi"/>
-          <w:color w:val="000000"/>
-          <w:kern w:val="0"/>
-          <w:sz w:val="24"/>
-          <w:szCs w:val="24"/>
-          <w:lang/>
+          <w14:ligatures w14:val="none"/>
+        </w:rPr>
+      </w:pPr>
+      <w:r>
+        <w:rPr>
+          <w:rFonts w:asciiTheme="majorHAnsi" w:eastAsia="Times New Roman" w:hAnsiTheme="majorHAnsi" w:cstheme="majorHAnsi"/>
+          <w:color w:val="000000"/>
+          <w:kern w:val="0"/>
+          <w:sz w:val="24"/>
+          <w:szCs w:val="24"/>
           <w14:ligatures w14:val="none"/>
         </w:rPr>
         <w:t>-- station_id, station_code, station_name,</w:t>
@@ -1370,18 +1443,16 @@
           <w:kern w:val="0"/>
           <w:sz w:val="24"/>
           <w:szCs w:val="24"/>
-          <w:lang/>
-          <w14:ligatures w14:val="none"/>
-        </w:rPr>
-      </w:pPr>
-      <w:r>
-        <w:rPr>
-          <w:rFonts w:asciiTheme="majorHAnsi" w:eastAsia="Times New Roman" w:hAnsiTheme="majorHAnsi" w:cstheme="majorHAnsi"/>
-          <w:color w:val="000000"/>
-          <w:kern w:val="0"/>
-          <w:sz w:val="24"/>
-          <w:szCs w:val="24"/>
-          <w:lang/>
+          <w14:ligatures w14:val="none"/>
+        </w:rPr>
+      </w:pPr>
+      <w:r>
+        <w:rPr>
+          <w:rFonts w:asciiTheme="majorHAnsi" w:eastAsia="Times New Roman" w:hAnsiTheme="majorHAnsi" w:cstheme="majorHAnsi"/>
+          <w:color w:val="000000"/>
+          <w:kern w:val="0"/>
+          <w:sz w:val="24"/>
+          <w:szCs w:val="24"/>
           <w14:ligatures w14:val="none"/>
         </w:rPr>
         <w:t>station_city, country, ov_bike, elevator, toilet, park_and_ride)</w:t>
@@ -1396,18 +1467,16 @@
           <w:kern w:val="0"/>
           <w:sz w:val="24"/>
           <w:szCs w:val="24"/>
-          <w:lang/>
-          <w14:ligatures w14:val="none"/>
-        </w:rPr>
-      </w:pPr>
-      <w:r>
-        <w:rPr>
-          <w:rFonts w:asciiTheme="majorHAnsi" w:eastAsia="Times New Roman" w:hAnsiTheme="majorHAnsi" w:cstheme="majorHAnsi"/>
-          <w:color w:val="000000"/>
-          <w:kern w:val="0"/>
-          <w:sz w:val="24"/>
-          <w:szCs w:val="24"/>
-          <w:lang/>
+          <w14:ligatures w14:val="none"/>
+        </w:rPr>
+      </w:pPr>
+      <w:r>
+        <w:rPr>
+          <w:rFonts w:asciiTheme="majorHAnsi" w:eastAsia="Times New Roman" w:hAnsiTheme="majorHAnsi" w:cstheme="majorHAnsi"/>
+          <w:color w:val="000000"/>
+          <w:kern w:val="0"/>
+          <w:sz w:val="24"/>
+          <w:szCs w:val="24"/>
           <w14:ligatures w14:val="none"/>
         </w:rPr>
         <w:t>VALUES</w:t>
@@ -1422,18 +1491,16 @@
           <w:kern w:val="0"/>
           <w:sz w:val="24"/>
           <w:szCs w:val="24"/>
-          <w:lang/>
-          <w14:ligatures w14:val="none"/>
-        </w:rPr>
-      </w:pPr>
-      <w:r>
-        <w:rPr>
-          <w:rFonts w:asciiTheme="majorHAnsi" w:eastAsia="Times New Roman" w:hAnsiTheme="majorHAnsi" w:cstheme="majorHAnsi"/>
-          <w:color w:val="000000"/>
-          <w:kern w:val="0"/>
-          <w:sz w:val="24"/>
-          <w:szCs w:val="24"/>
-          <w:lang/>
+          <w14:ligatures w14:val="none"/>
+        </w:rPr>
+      </w:pPr>
+      <w:r>
+        <w:rPr>
+          <w:rFonts w:asciiTheme="majorHAnsi" w:eastAsia="Times New Roman" w:hAnsiTheme="majorHAnsi" w:cstheme="majorHAnsi"/>
+          <w:color w:val="000000"/>
+          <w:kern w:val="0"/>
+          <w:sz w:val="24"/>
+          <w:szCs w:val="24"/>
           <w14:ligatures w14:val="none"/>
         </w:rPr>
         <w:t>('Arnhem', 'NL', true, false, true, false),</w:t>
@@ -1448,18 +1515,16 @@
           <w:kern w:val="0"/>
           <w:sz w:val="24"/>
           <w:szCs w:val="24"/>
-          <w:lang/>
-          <w14:ligatures w14:val="none"/>
-        </w:rPr>
-      </w:pPr>
-      <w:r>
-        <w:rPr>
-          <w:rFonts w:asciiTheme="majorHAnsi" w:eastAsia="Times New Roman" w:hAnsiTheme="majorHAnsi" w:cstheme="majorHAnsi"/>
-          <w:color w:val="000000"/>
-          <w:kern w:val="0"/>
-          <w:sz w:val="24"/>
-          <w:szCs w:val="24"/>
-          <w:lang/>
+          <w14:ligatures w14:val="none"/>
+        </w:rPr>
+      </w:pPr>
+      <w:r>
+        <w:rPr>
+          <w:rFonts w:asciiTheme="majorHAnsi" w:eastAsia="Times New Roman" w:hAnsiTheme="majorHAnsi" w:cstheme="majorHAnsi"/>
+          <w:color w:val="000000"/>
+          <w:kern w:val="0"/>
+          <w:sz w:val="24"/>
+          <w:szCs w:val="24"/>
           <w14:ligatures w14:val="none"/>
         </w:rPr>
         <w:lastRenderedPageBreak/>
@@ -1475,18 +1540,16 @@
           <w:kern w:val="0"/>
           <w:sz w:val="24"/>
           <w:szCs w:val="24"/>
-          <w:lang/>
-          <w14:ligatures w14:val="none"/>
-        </w:rPr>
-      </w:pPr>
-      <w:r>
-        <w:rPr>
-          <w:rFonts w:asciiTheme="majorHAnsi" w:eastAsia="Times New Roman" w:hAnsiTheme="majorHAnsi" w:cstheme="majorHAnsi"/>
-          <w:color w:val="000000"/>
-          <w:kern w:val="0"/>
-          <w:sz w:val="24"/>
-          <w:szCs w:val="24"/>
-          <w:lang/>
+          <w14:ligatures w14:val="none"/>
+        </w:rPr>
+      </w:pPr>
+      <w:r>
+        <w:rPr>
+          <w:rFonts w:asciiTheme="majorHAnsi" w:eastAsia="Times New Roman" w:hAnsiTheme="majorHAnsi" w:cstheme="majorHAnsi"/>
+          <w:color w:val="000000"/>
+          <w:kern w:val="0"/>
+          <w:sz w:val="24"/>
+          <w:szCs w:val="24"/>
           <w14:ligatures w14:val="none"/>
         </w:rPr>
         <w:t>('Amersfoort', 'NL', true, false, true, false),</w:t>
@@ -1501,18 +1564,16 @@
           <w:kern w:val="0"/>
           <w:sz w:val="24"/>
           <w:szCs w:val="24"/>
-          <w:lang/>
-          <w14:ligatures w14:val="none"/>
-        </w:rPr>
-      </w:pPr>
-      <w:r>
-        <w:rPr>
-          <w:rFonts w:asciiTheme="majorHAnsi" w:eastAsia="Times New Roman" w:hAnsiTheme="majorHAnsi" w:cstheme="majorHAnsi"/>
-          <w:color w:val="000000"/>
-          <w:kern w:val="0"/>
-          <w:sz w:val="24"/>
-          <w:szCs w:val="24"/>
-          <w:lang/>
+          <w14:ligatures w14:val="none"/>
+        </w:rPr>
+      </w:pPr>
+      <w:r>
+        <w:rPr>
+          <w:rFonts w:asciiTheme="majorHAnsi" w:eastAsia="Times New Roman" w:hAnsiTheme="majorHAnsi" w:cstheme="majorHAnsi"/>
+          <w:color w:val="000000"/>
+          <w:kern w:val="0"/>
+          <w:sz w:val="24"/>
+          <w:szCs w:val="24"/>
           <w14:ligatures w14:val="none"/>
         </w:rPr>
         <w:t>('Almelo', 'NL', false, true, false, true),</w:t>
@@ -1527,18 +1588,16 @@
           <w:kern w:val="0"/>
           <w:sz w:val="24"/>
           <w:szCs w:val="24"/>
-          <w:lang/>
-          <w14:ligatures w14:val="none"/>
-        </w:rPr>
-      </w:pPr>
-      <w:r>
-        <w:rPr>
-          <w:rFonts w:asciiTheme="majorHAnsi" w:eastAsia="Times New Roman" w:hAnsiTheme="majorHAnsi" w:cstheme="majorHAnsi"/>
-          <w:color w:val="000000"/>
-          <w:kern w:val="0"/>
-          <w:sz w:val="24"/>
-          <w:szCs w:val="24"/>
-          <w:lang/>
+          <w14:ligatures w14:val="none"/>
+        </w:rPr>
+      </w:pPr>
+      <w:r>
+        <w:rPr>
+          <w:rFonts w:asciiTheme="majorHAnsi" w:eastAsia="Times New Roman" w:hAnsiTheme="majorHAnsi" w:cstheme="majorHAnsi"/>
+          <w:color w:val="000000"/>
+          <w:kern w:val="0"/>
+          <w:sz w:val="24"/>
+          <w:szCs w:val="24"/>
           <w14:ligatures w14:val="none"/>
         </w:rPr>
         <w:t>('Alkmaar', 'NL', true, false, true, false),</w:t>
@@ -1553,18 +1612,16 @@
           <w:kern w:val="0"/>
           <w:sz w:val="24"/>
           <w:szCs w:val="24"/>
-          <w:lang/>
-          <w14:ligatures w14:val="none"/>
-        </w:rPr>
-      </w:pPr>
-      <w:r>
-        <w:rPr>
-          <w:rFonts w:asciiTheme="majorHAnsi" w:eastAsia="Times New Roman" w:hAnsiTheme="majorHAnsi" w:cstheme="majorHAnsi"/>
-          <w:color w:val="000000"/>
-          <w:kern w:val="0"/>
-          <w:sz w:val="24"/>
-          <w:szCs w:val="24"/>
-          <w:lang/>
+          <w14:ligatures w14:val="none"/>
+        </w:rPr>
+      </w:pPr>
+      <w:r>
+        <w:rPr>
+          <w:rFonts w:asciiTheme="majorHAnsi" w:eastAsia="Times New Roman" w:hAnsiTheme="majorHAnsi" w:cstheme="majorHAnsi"/>
+          <w:color w:val="000000"/>
+          <w:kern w:val="0"/>
+          <w:sz w:val="24"/>
+          <w:szCs w:val="24"/>
           <w14:ligatures w14:val="none"/>
         </w:rPr>
         <w:t>('Apeldoorn', 'NL', false, true, false, true),</w:t>
@@ -1579,18 +1636,16 @@
           <w:kern w:val="0"/>
           <w:sz w:val="24"/>
           <w:szCs w:val="24"/>
-          <w:lang/>
-          <w14:ligatures w14:val="none"/>
-        </w:rPr>
-      </w:pPr>
-      <w:r>
-        <w:rPr>
-          <w:rFonts w:asciiTheme="majorHAnsi" w:eastAsia="Times New Roman" w:hAnsiTheme="majorHAnsi" w:cstheme="majorHAnsi"/>
-          <w:color w:val="000000"/>
-          <w:kern w:val="0"/>
-          <w:sz w:val="24"/>
-          <w:szCs w:val="24"/>
-          <w:lang/>
+          <w14:ligatures w14:val="none"/>
+        </w:rPr>
+      </w:pPr>
+      <w:r>
+        <w:rPr>
+          <w:rFonts w:asciiTheme="majorHAnsi" w:eastAsia="Times New Roman" w:hAnsiTheme="majorHAnsi" w:cstheme="majorHAnsi"/>
+          <w:color w:val="000000"/>
+          <w:kern w:val="0"/>
+          <w:sz w:val="24"/>
+          <w:szCs w:val="24"/>
           <w14:ligatures w14:val="none"/>
         </w:rPr>
         <w:t>('Assen', 'NL', true, false, true, false),</w:t>
@@ -1605,18 +1660,16 @@
           <w:kern w:val="0"/>
           <w:sz w:val="24"/>
           <w:szCs w:val="24"/>
-          <w:lang/>
-          <w14:ligatures w14:val="none"/>
-        </w:rPr>
-      </w:pPr>
-      <w:r>
-        <w:rPr>
-          <w:rFonts w:asciiTheme="majorHAnsi" w:eastAsia="Times New Roman" w:hAnsiTheme="majorHAnsi" w:cstheme="majorHAnsi"/>
-          <w:color w:val="000000"/>
-          <w:kern w:val="0"/>
-          <w:sz w:val="24"/>
-          <w:szCs w:val="24"/>
-          <w:lang/>
+          <w14:ligatures w14:val="none"/>
+        </w:rPr>
+      </w:pPr>
+      <w:r>
+        <w:rPr>
+          <w:rFonts w:asciiTheme="majorHAnsi" w:eastAsia="Times New Roman" w:hAnsiTheme="majorHAnsi" w:cstheme="majorHAnsi"/>
+          <w:color w:val="000000"/>
+          <w:kern w:val="0"/>
+          <w:sz w:val="24"/>
+          <w:szCs w:val="24"/>
           <w14:ligatures w14:val="none"/>
         </w:rPr>
         <w:t>('Amsterdam', 'NL', false, true, false, true),</w:t>
@@ -1631,18 +1684,16 @@
           <w:kern w:val="0"/>
           <w:sz w:val="24"/>
           <w:szCs w:val="24"/>
-          <w:lang/>
-          <w14:ligatures w14:val="none"/>
-        </w:rPr>
-      </w:pPr>
-      <w:r>
-        <w:rPr>
-          <w:rFonts w:asciiTheme="majorHAnsi" w:eastAsia="Times New Roman" w:hAnsiTheme="majorHAnsi" w:cstheme="majorHAnsi"/>
-          <w:color w:val="000000"/>
-          <w:kern w:val="0"/>
-          <w:sz w:val="24"/>
-          <w:szCs w:val="24"/>
-          <w:lang/>
+          <w14:ligatures w14:val="none"/>
+        </w:rPr>
+      </w:pPr>
+      <w:r>
+        <w:rPr>
+          <w:rFonts w:asciiTheme="majorHAnsi" w:eastAsia="Times New Roman" w:hAnsiTheme="majorHAnsi" w:cstheme="majorHAnsi"/>
+          <w:color w:val="000000"/>
+          <w:kern w:val="0"/>
+          <w:sz w:val="24"/>
+          <w:szCs w:val="24"/>
           <w14:ligatures w14:val="none"/>
         </w:rPr>
         <w:t>('Boxtel', 'NL', true, false, true, false),</w:t>
@@ -1657,18 +1708,16 @@
           <w:kern w:val="0"/>
           <w:sz w:val="24"/>
           <w:szCs w:val="24"/>
-          <w:lang/>
-          <w14:ligatures w14:val="none"/>
-        </w:rPr>
-      </w:pPr>
-      <w:r>
-        <w:rPr>
-          <w:rFonts w:asciiTheme="majorHAnsi" w:eastAsia="Times New Roman" w:hAnsiTheme="majorHAnsi" w:cstheme="majorHAnsi"/>
-          <w:color w:val="000000"/>
-          <w:kern w:val="0"/>
-          <w:sz w:val="24"/>
-          <w:szCs w:val="24"/>
-          <w:lang/>
+          <w14:ligatures w14:val="none"/>
+        </w:rPr>
+      </w:pPr>
+      <w:r>
+        <w:rPr>
+          <w:rFonts w:asciiTheme="majorHAnsi" w:eastAsia="Times New Roman" w:hAnsiTheme="majorHAnsi" w:cstheme="majorHAnsi"/>
+          <w:color w:val="000000"/>
+          <w:kern w:val="0"/>
+          <w:sz w:val="24"/>
+          <w:szCs w:val="24"/>
           <w14:ligatures w14:val="none"/>
         </w:rPr>
         <w:t>('Breda', 'NL', false, true, false, true),</w:t>
@@ -1683,18 +1732,16 @@
           <w:kern w:val="0"/>
           <w:sz w:val="24"/>
           <w:szCs w:val="24"/>
-          <w:lang/>
-          <w14:ligatures w14:val="none"/>
-        </w:rPr>
-      </w:pPr>
-      <w:r>
-        <w:rPr>
-          <w:rFonts w:asciiTheme="majorHAnsi" w:eastAsia="Times New Roman" w:hAnsiTheme="majorHAnsi" w:cstheme="majorHAnsi"/>
-          <w:color w:val="000000"/>
-          <w:kern w:val="0"/>
-          <w:sz w:val="24"/>
-          <w:szCs w:val="24"/>
-          <w:lang/>
+          <w14:ligatures w14:val="none"/>
+        </w:rPr>
+      </w:pPr>
+      <w:r>
+        <w:rPr>
+          <w:rFonts w:asciiTheme="majorHAnsi" w:eastAsia="Times New Roman" w:hAnsiTheme="majorHAnsi" w:cstheme="majorHAnsi"/>
+          <w:color w:val="000000"/>
+          <w:kern w:val="0"/>
+          <w:sz w:val="24"/>
+          <w:szCs w:val="24"/>
           <w14:ligatures w14:val="none"/>
         </w:rPr>
         <w:t>('Dordrecht', 'NL', true, false, true, false),</w:t>
@@ -1709,18 +1756,16 @@
           <w:kern w:val="0"/>
           <w:sz w:val="24"/>
           <w:szCs w:val="24"/>
-          <w:lang/>
-          <w14:ligatures w14:val="none"/>
-        </w:rPr>
-      </w:pPr>
-      <w:r>
-        <w:rPr>
-          <w:rFonts w:asciiTheme="majorHAnsi" w:eastAsia="Times New Roman" w:hAnsiTheme="majorHAnsi" w:cstheme="majorHAnsi"/>
-          <w:color w:val="000000"/>
-          <w:kern w:val="0"/>
-          <w:sz w:val="24"/>
-          <w:szCs w:val="24"/>
-          <w:lang/>
+          <w14:ligatures w14:val="none"/>
+        </w:rPr>
+      </w:pPr>
+      <w:r>
+        <w:rPr>
+          <w:rFonts w:asciiTheme="majorHAnsi" w:eastAsia="Times New Roman" w:hAnsiTheme="majorHAnsi" w:cstheme="majorHAnsi"/>
+          <w:color w:val="000000"/>
+          <w:kern w:val="0"/>
+          <w:sz w:val="24"/>
+          <w:szCs w:val="24"/>
           <w14:ligatures w14:val="none"/>
         </w:rPr>
         <w:t>('Delft', 'NL', false, true, false, true),</w:t>
@@ -1735,18 +1780,16 @@
           <w:kern w:val="0"/>
           <w:sz w:val="24"/>
           <w:szCs w:val="24"/>
-          <w:lang/>
-          <w14:ligatures w14:val="none"/>
-        </w:rPr>
-      </w:pPr>
-      <w:r>
-        <w:rPr>
-          <w:rFonts w:asciiTheme="majorHAnsi" w:eastAsia="Times New Roman" w:hAnsiTheme="majorHAnsi" w:cstheme="majorHAnsi"/>
-          <w:color w:val="000000"/>
-          <w:kern w:val="0"/>
-          <w:sz w:val="24"/>
-          <w:szCs w:val="24"/>
-          <w:lang/>
+          <w14:ligatures w14:val="none"/>
+        </w:rPr>
+      </w:pPr>
+      <w:r>
+        <w:rPr>
+          <w:rFonts w:asciiTheme="majorHAnsi" w:eastAsia="Times New Roman" w:hAnsiTheme="majorHAnsi" w:cstheme="majorHAnsi"/>
+          <w:color w:val="000000"/>
+          <w:kern w:val="0"/>
+          <w:sz w:val="24"/>
+          <w:szCs w:val="24"/>
           <w14:ligatures w14:val="none"/>
         </w:rPr>
         <w:t>('Deventer', 'NL', true, false, true, false),</w:t>
@@ -1761,18 +1804,16 @@
           <w:kern w:val="0"/>
           <w:sz w:val="24"/>
           <w:szCs w:val="24"/>
-          <w:lang/>
-          <w14:ligatures w14:val="none"/>
-        </w:rPr>
-      </w:pPr>
-      <w:r>
-        <w:rPr>
-          <w:rFonts w:asciiTheme="majorHAnsi" w:eastAsia="Times New Roman" w:hAnsiTheme="majorHAnsi" w:cstheme="majorHAnsi"/>
-          <w:color w:val="000000"/>
-          <w:kern w:val="0"/>
-          <w:sz w:val="24"/>
-          <w:szCs w:val="24"/>
-          <w:lang/>
+          <w14:ligatures w14:val="none"/>
+        </w:rPr>
+      </w:pPr>
+      <w:r>
+        <w:rPr>
+          <w:rFonts w:asciiTheme="majorHAnsi" w:eastAsia="Times New Roman" w:hAnsiTheme="majorHAnsi" w:cstheme="majorHAnsi"/>
+          <w:color w:val="000000"/>
+          <w:kern w:val="0"/>
+          <w:sz w:val="24"/>
+          <w:szCs w:val="24"/>
           <w14:ligatures w14:val="none"/>
         </w:rPr>
         <w:t>('Enschede', 'NL', false, true, false, true),</w:t>
@@ -1787,18 +1828,16 @@
           <w:kern w:val="0"/>
           <w:sz w:val="24"/>
           <w:szCs w:val="24"/>
-          <w:lang/>
-          <w14:ligatures w14:val="none"/>
-        </w:rPr>
-      </w:pPr>
-      <w:r>
-        <w:rPr>
-          <w:rFonts w:asciiTheme="majorHAnsi" w:eastAsia="Times New Roman" w:hAnsiTheme="majorHAnsi" w:cstheme="majorHAnsi"/>
-          <w:color w:val="000000"/>
-          <w:kern w:val="0"/>
-          <w:sz w:val="24"/>
-          <w:szCs w:val="24"/>
-          <w:lang/>
+          <w14:ligatures w14:val="none"/>
+        </w:rPr>
+      </w:pPr>
+      <w:r>
+        <w:rPr>
+          <w:rFonts w:asciiTheme="majorHAnsi" w:eastAsia="Times New Roman" w:hAnsiTheme="majorHAnsi" w:cstheme="majorHAnsi"/>
+          <w:color w:val="000000"/>
+          <w:kern w:val="0"/>
+          <w:sz w:val="24"/>
+          <w:szCs w:val="24"/>
           <w14:ligatures w14:val="none"/>
         </w:rPr>
         <w:t>('Gouda', 'NL', true, false, true, false),</w:t>
@@ -1813,18 +1852,16 @@
           <w:kern w:val="0"/>
           <w:sz w:val="24"/>
           <w:szCs w:val="24"/>
-          <w:lang/>
-          <w14:ligatures w14:val="none"/>
-        </w:rPr>
-      </w:pPr>
-      <w:r>
-        <w:rPr>
-          <w:rFonts w:asciiTheme="majorHAnsi" w:eastAsia="Times New Roman" w:hAnsiTheme="majorHAnsi" w:cstheme="majorHAnsi"/>
-          <w:color w:val="000000"/>
-          <w:kern w:val="0"/>
-          <w:sz w:val="24"/>
-          <w:szCs w:val="24"/>
-          <w:lang/>
+          <w14:ligatures w14:val="none"/>
+        </w:rPr>
+      </w:pPr>
+      <w:r>
+        <w:rPr>
+          <w:rFonts w:asciiTheme="majorHAnsi" w:eastAsia="Times New Roman" w:hAnsiTheme="majorHAnsi" w:cstheme="majorHAnsi"/>
+          <w:color w:val="000000"/>
+          <w:kern w:val="0"/>
+          <w:sz w:val="24"/>
+          <w:szCs w:val="24"/>
           <w14:ligatures w14:val="none"/>
         </w:rPr>
         <w:t>('Groningen', 'NL', false, true, false, true),</w:t>
@@ -1839,18 +1876,16 @@
           <w:kern w:val="0"/>
           <w:sz w:val="24"/>
           <w:szCs w:val="24"/>
-          <w:lang/>
-          <w14:ligatures w14:val="none"/>
-        </w:rPr>
-      </w:pPr>
-      <w:r>
-        <w:rPr>
-          <w:rFonts w:asciiTheme="majorHAnsi" w:eastAsia="Times New Roman" w:hAnsiTheme="majorHAnsi" w:cstheme="majorHAnsi"/>
-          <w:color w:val="000000"/>
-          <w:kern w:val="0"/>
-          <w:sz w:val="24"/>
-          <w:szCs w:val="24"/>
-          <w:lang/>
+          <w14:ligatures w14:val="none"/>
+        </w:rPr>
+      </w:pPr>
+      <w:r>
+        <w:rPr>
+          <w:rFonts w:asciiTheme="majorHAnsi" w:eastAsia="Times New Roman" w:hAnsiTheme="majorHAnsi" w:cstheme="majorHAnsi"/>
+          <w:color w:val="000000"/>
+          <w:kern w:val="0"/>
+          <w:sz w:val="24"/>
+          <w:szCs w:val="24"/>
           <w14:ligatures w14:val="none"/>
         </w:rPr>
         <w:t>('Den Haag', 'NL', true, false, true, false),</w:t>
@@ -1865,18 +1900,16 @@
           <w:kern w:val="0"/>
           <w:sz w:val="24"/>
           <w:szCs w:val="24"/>
-          <w:lang/>
-          <w14:ligatures w14:val="none"/>
-        </w:rPr>
-      </w:pPr>
-      <w:r>
-        <w:rPr>
-          <w:rFonts w:asciiTheme="majorHAnsi" w:eastAsia="Times New Roman" w:hAnsiTheme="majorHAnsi" w:cstheme="majorHAnsi"/>
-          <w:color w:val="000000"/>
-          <w:kern w:val="0"/>
-          <w:sz w:val="24"/>
-          <w:szCs w:val="24"/>
-          <w:lang/>
+          <w14:ligatures w14:val="none"/>
+        </w:rPr>
+      </w:pPr>
+      <w:r>
+        <w:rPr>
+          <w:rFonts w:asciiTheme="majorHAnsi" w:eastAsia="Times New Roman" w:hAnsiTheme="majorHAnsi" w:cstheme="majorHAnsi"/>
+          <w:color w:val="000000"/>
+          <w:kern w:val="0"/>
+          <w:sz w:val="24"/>
+          <w:szCs w:val="24"/>
           <w14:ligatures w14:val="none"/>
         </w:rPr>
         <w:t>('Hengelo', 'NL', false, true, false, true),</w:t>
@@ -1891,18 +1924,16 @@
           <w:kern w:val="0"/>
           <w:sz w:val="24"/>
           <w:szCs w:val="24"/>
-          <w:lang/>
-          <w14:ligatures w14:val="none"/>
-        </w:rPr>
-      </w:pPr>
-      <w:r>
-        <w:rPr>
-          <w:rFonts w:asciiTheme="majorHAnsi" w:eastAsia="Times New Roman" w:hAnsiTheme="majorHAnsi" w:cstheme="majorHAnsi"/>
-          <w:color w:val="000000"/>
-          <w:kern w:val="0"/>
-          <w:sz w:val="24"/>
-          <w:szCs w:val="24"/>
-          <w:lang/>
+          <w14:ligatures w14:val="none"/>
+        </w:rPr>
+      </w:pPr>
+      <w:r>
+        <w:rPr>
+          <w:rFonts w:asciiTheme="majorHAnsi" w:eastAsia="Times New Roman" w:hAnsiTheme="majorHAnsi" w:cstheme="majorHAnsi"/>
+          <w:color w:val="000000"/>
+          <w:kern w:val="0"/>
+          <w:sz w:val="24"/>
+          <w:szCs w:val="24"/>
           <w14:ligatures w14:val="none"/>
         </w:rPr>
         <w:t>('Haarlem', 'NL', true, false, true, false),</w:t>
@@ -1917,18 +1948,16 @@
           <w:kern w:val="0"/>
           <w:sz w:val="24"/>
           <w:szCs w:val="24"/>
-          <w:lang/>
-          <w14:ligatures w14:val="none"/>
-        </w:rPr>
-      </w:pPr>
-      <w:r>
-        <w:rPr>
-          <w:rFonts w:asciiTheme="majorHAnsi" w:eastAsia="Times New Roman" w:hAnsiTheme="majorHAnsi" w:cstheme="majorHAnsi"/>
-          <w:color w:val="000000"/>
-          <w:kern w:val="0"/>
-          <w:sz w:val="24"/>
-          <w:szCs w:val="24"/>
-          <w:lang/>
+          <w14:ligatures w14:val="none"/>
+        </w:rPr>
+      </w:pPr>
+      <w:r>
+        <w:rPr>
+          <w:rFonts w:asciiTheme="majorHAnsi" w:eastAsia="Times New Roman" w:hAnsiTheme="majorHAnsi" w:cstheme="majorHAnsi"/>
+          <w:color w:val="000000"/>
+          <w:kern w:val="0"/>
+          <w:sz w:val="24"/>
+          <w:szCs w:val="24"/>
           <w14:ligatures w14:val="none"/>
         </w:rPr>
         <w:t>('Helmond', 'NL', false, true, false, true),</w:t>
@@ -1943,18 +1972,16 @@
           <w:kern w:val="0"/>
           <w:sz w:val="24"/>
           <w:szCs w:val="24"/>
-          <w:lang/>
-          <w14:ligatures w14:val="none"/>
-        </w:rPr>
-      </w:pPr>
-      <w:r>
-        <w:rPr>
-          <w:rFonts w:asciiTheme="majorHAnsi" w:eastAsia="Times New Roman" w:hAnsiTheme="majorHAnsi" w:cstheme="majorHAnsi"/>
-          <w:color w:val="000000"/>
-          <w:kern w:val="0"/>
-          <w:sz w:val="24"/>
-          <w:szCs w:val="24"/>
-          <w:lang/>
+          <w14:ligatures w14:val="none"/>
+        </w:rPr>
+      </w:pPr>
+      <w:r>
+        <w:rPr>
+          <w:rFonts w:asciiTheme="majorHAnsi" w:eastAsia="Times New Roman" w:hAnsiTheme="majorHAnsi" w:cstheme="majorHAnsi"/>
+          <w:color w:val="000000"/>
+          <w:kern w:val="0"/>
+          <w:sz w:val="24"/>
+          <w:szCs w:val="24"/>
           <w14:ligatures w14:val="none"/>
         </w:rPr>
         <w:t>('Hoorn', 'NL', true, false, true, false),</w:t>
@@ -1969,18 +1996,16 @@
           <w:kern w:val="0"/>
           <w:sz w:val="24"/>
           <w:szCs w:val="24"/>
-          <w:lang/>
-          <w14:ligatures w14:val="none"/>
-        </w:rPr>
-      </w:pPr>
-      <w:r>
-        <w:rPr>
-          <w:rFonts w:asciiTheme="majorHAnsi" w:eastAsia="Times New Roman" w:hAnsiTheme="majorHAnsi" w:cstheme="majorHAnsi"/>
-          <w:color w:val="000000"/>
-          <w:kern w:val="0"/>
-          <w:sz w:val="24"/>
-          <w:szCs w:val="24"/>
-          <w:lang/>
+          <w14:ligatures w14:val="none"/>
+        </w:rPr>
+      </w:pPr>
+      <w:r>
+        <w:rPr>
+          <w:rFonts w:asciiTheme="majorHAnsi" w:eastAsia="Times New Roman" w:hAnsiTheme="majorHAnsi" w:cstheme="majorHAnsi"/>
+          <w:color w:val="000000"/>
+          <w:kern w:val="0"/>
+          <w:sz w:val="24"/>
+          <w:szCs w:val="24"/>
           <w14:ligatures w14:val="none"/>
         </w:rPr>
         <w:t>('Heerlen', 'NL', false, true, false, true),</w:t>
@@ -1995,18 +2020,16 @@
           <w:kern w:val="0"/>
           <w:sz w:val="24"/>
           <w:szCs w:val="24"/>
-          <w:lang/>
-          <w14:ligatures w14:val="none"/>
-        </w:rPr>
-      </w:pPr>
-      <w:r>
-        <w:rPr>
-          <w:rFonts w:asciiTheme="majorHAnsi" w:eastAsia="Times New Roman" w:hAnsiTheme="majorHAnsi" w:cstheme="majorHAnsi"/>
-          <w:color w:val="000000"/>
-          <w:kern w:val="0"/>
-          <w:sz w:val="24"/>
-          <w:szCs w:val="24"/>
-          <w:lang/>
+          <w14:ligatures w14:val="none"/>
+        </w:rPr>
+      </w:pPr>
+      <w:r>
+        <w:rPr>
+          <w:rFonts w:asciiTheme="majorHAnsi" w:eastAsia="Times New Roman" w:hAnsiTheme="majorHAnsi" w:cstheme="majorHAnsi"/>
+          <w:color w:val="000000"/>
+          <w:kern w:val="0"/>
+          <w:sz w:val="24"/>
+          <w:szCs w:val="24"/>
           <w14:ligatures w14:val="none"/>
         </w:rPr>
         <w:t>('Den Bosch', 'NL', true, false, true, false),</w:t>
@@ -2021,18 +2044,16 @@
           <w:kern w:val="0"/>
           <w:sz w:val="24"/>
           <w:szCs w:val="24"/>
-          <w:lang/>
-          <w14:ligatures w14:val="none"/>
-        </w:rPr>
-      </w:pPr>
-      <w:r>
-        <w:rPr>
-          <w:rFonts w:asciiTheme="majorHAnsi" w:eastAsia="Times New Roman" w:hAnsiTheme="majorHAnsi" w:cstheme="majorHAnsi"/>
-          <w:color w:val="000000"/>
-          <w:kern w:val="0"/>
-          <w:sz w:val="24"/>
-          <w:szCs w:val="24"/>
-          <w:lang/>
+          <w14:ligatures w14:val="none"/>
+        </w:rPr>
+      </w:pPr>
+      <w:r>
+        <w:rPr>
+          <w:rFonts w:asciiTheme="majorHAnsi" w:eastAsia="Times New Roman" w:hAnsiTheme="majorHAnsi" w:cstheme="majorHAnsi"/>
+          <w:color w:val="000000"/>
+          <w:kern w:val="0"/>
+          <w:sz w:val="24"/>
+          <w:szCs w:val="24"/>
           <w14:ligatures w14:val="none"/>
         </w:rPr>
         <w:t>('Hilversum', 'NL', false, true, false, true),</w:t>
@@ -2047,18 +2068,16 @@
           <w:kern w:val="0"/>
           <w:sz w:val="24"/>
           <w:szCs w:val="24"/>
-          <w:lang/>
-          <w14:ligatures w14:val="none"/>
-        </w:rPr>
-      </w:pPr>
-      <w:r>
-        <w:rPr>
-          <w:rFonts w:asciiTheme="majorHAnsi" w:eastAsia="Times New Roman" w:hAnsiTheme="majorHAnsi" w:cstheme="majorHAnsi"/>
-          <w:color w:val="000000"/>
-          <w:kern w:val="0"/>
-          <w:sz w:val="24"/>
-          <w:szCs w:val="24"/>
-          <w:lang/>
+          <w14:ligatures w14:val="none"/>
+        </w:rPr>
+      </w:pPr>
+      <w:r>
+        <w:rPr>
+          <w:rFonts w:asciiTheme="majorHAnsi" w:eastAsia="Times New Roman" w:hAnsiTheme="majorHAnsi" w:cstheme="majorHAnsi"/>
+          <w:color w:val="000000"/>
+          <w:kern w:val="0"/>
+          <w:sz w:val="24"/>
+          <w:szCs w:val="24"/>
           <w14:ligatures w14:val="none"/>
         </w:rPr>
         <w:t>('Leiden', 'NL', true, false, true, false),</w:t>
@@ -2073,18 +2092,16 @@
           <w:kern w:val="0"/>
           <w:sz w:val="24"/>
           <w:szCs w:val="24"/>
-          <w:lang/>
-          <w14:ligatures w14:val="none"/>
-        </w:rPr>
-      </w:pPr>
-      <w:r>
-        <w:rPr>
-          <w:rFonts w:asciiTheme="majorHAnsi" w:eastAsia="Times New Roman" w:hAnsiTheme="majorHAnsi" w:cstheme="majorHAnsi"/>
-          <w:color w:val="000000"/>
-          <w:kern w:val="0"/>
-          <w:sz w:val="24"/>
-          <w:szCs w:val="24"/>
-          <w:lang/>
+          <w14:ligatures w14:val="none"/>
+        </w:rPr>
+      </w:pPr>
+      <w:r>
+        <w:rPr>
+          <w:rFonts w:asciiTheme="majorHAnsi" w:eastAsia="Times New Roman" w:hAnsiTheme="majorHAnsi" w:cstheme="majorHAnsi"/>
+          <w:color w:val="000000"/>
+          <w:kern w:val="0"/>
+          <w:sz w:val="24"/>
+          <w:szCs w:val="24"/>
           <w14:ligatures w14:val="none"/>
         </w:rPr>
         <w:t>('Lelystad', 'NL', false, true, false, true),</w:t>
@@ -2099,18 +2116,16 @@
           <w:kern w:val="0"/>
           <w:sz w:val="24"/>
           <w:szCs w:val="24"/>
-          <w:lang/>
-          <w14:ligatures w14:val="none"/>
-        </w:rPr>
-      </w:pPr>
-      <w:r>
-        <w:rPr>
-          <w:rFonts w:asciiTheme="majorHAnsi" w:eastAsia="Times New Roman" w:hAnsiTheme="majorHAnsi" w:cstheme="majorHAnsi"/>
-          <w:color w:val="000000"/>
-          <w:kern w:val="0"/>
-          <w:sz w:val="24"/>
-          <w:szCs w:val="24"/>
-          <w:lang/>
+          <w14:ligatures w14:val="none"/>
+        </w:rPr>
+      </w:pPr>
+      <w:r>
+        <w:rPr>
+          <w:rFonts w:asciiTheme="majorHAnsi" w:eastAsia="Times New Roman" w:hAnsiTheme="majorHAnsi" w:cstheme="majorHAnsi"/>
+          <w:color w:val="000000"/>
+          <w:kern w:val="0"/>
+          <w:sz w:val="24"/>
+          <w:szCs w:val="24"/>
           <w14:ligatures w14:val="none"/>
         </w:rPr>
         <w:t>('Leeuwarden', 'NL', true, false, true, false),</w:t>
@@ -2125,18 +2140,16 @@
           <w:kern w:val="0"/>
           <w:sz w:val="24"/>
           <w:szCs w:val="24"/>
-          <w:lang/>
-          <w14:ligatures w14:val="none"/>
-        </w:rPr>
-      </w:pPr>
-      <w:r>
-        <w:rPr>
-          <w:rFonts w:asciiTheme="majorHAnsi" w:eastAsia="Times New Roman" w:hAnsiTheme="majorHAnsi" w:cstheme="majorHAnsi"/>
-          <w:color w:val="000000"/>
-          <w:kern w:val="0"/>
-          <w:sz w:val="24"/>
-          <w:szCs w:val="24"/>
-          <w:lang/>
+          <w14:ligatures w14:val="none"/>
+        </w:rPr>
+      </w:pPr>
+      <w:r>
+        <w:rPr>
+          <w:rFonts w:asciiTheme="majorHAnsi" w:eastAsia="Times New Roman" w:hAnsiTheme="majorHAnsi" w:cstheme="majorHAnsi"/>
+          <w:color w:val="000000"/>
+          <w:kern w:val="0"/>
+          <w:sz w:val="24"/>
+          <w:szCs w:val="24"/>
           <w14:ligatures w14:val="none"/>
         </w:rPr>
         <w:t>('Maastricht', 'NL', false, true, false, true),</w:t>
@@ -2151,18 +2164,16 @@
           <w:kern w:val="0"/>
           <w:sz w:val="24"/>
           <w:szCs w:val="24"/>
-          <w:lang/>
-          <w14:ligatures w14:val="none"/>
-        </w:rPr>
-      </w:pPr>
-      <w:r>
-        <w:rPr>
-          <w:rFonts w:asciiTheme="majorHAnsi" w:eastAsia="Times New Roman" w:hAnsiTheme="majorHAnsi" w:cstheme="majorHAnsi"/>
-          <w:color w:val="000000"/>
-          <w:kern w:val="0"/>
-          <w:sz w:val="24"/>
-          <w:szCs w:val="24"/>
-          <w:lang/>
+          <w14:ligatures w14:val="none"/>
+        </w:rPr>
+      </w:pPr>
+      <w:r>
+        <w:rPr>
+          <w:rFonts w:asciiTheme="majorHAnsi" w:eastAsia="Times New Roman" w:hAnsiTheme="majorHAnsi" w:cstheme="majorHAnsi"/>
+          <w:color w:val="000000"/>
+          <w:kern w:val="0"/>
+          <w:sz w:val="24"/>
+          <w:szCs w:val="24"/>
           <w14:ligatures w14:val="none"/>
         </w:rPr>
         <w:t>('Nijmegen', 'NL', true, false, true, false),</w:t>
@@ -2177,18 +2188,16 @@
           <w:kern w:val="0"/>
           <w:sz w:val="24"/>
           <w:szCs w:val="24"/>
-          <w:lang/>
-          <w14:ligatures w14:val="none"/>
-        </w:rPr>
-      </w:pPr>
-      <w:r>
-        <w:rPr>
-          <w:rFonts w:asciiTheme="majorHAnsi" w:eastAsia="Times New Roman" w:hAnsiTheme="majorHAnsi" w:cstheme="majorHAnsi"/>
-          <w:color w:val="000000"/>
-          <w:kern w:val="0"/>
-          <w:sz w:val="24"/>
-          <w:szCs w:val="24"/>
-          <w:lang/>
+          <w14:ligatures w14:val="none"/>
+        </w:rPr>
+      </w:pPr>
+      <w:r>
+        <w:rPr>
+          <w:rFonts w:asciiTheme="majorHAnsi" w:eastAsia="Times New Roman" w:hAnsiTheme="majorHAnsi" w:cstheme="majorHAnsi"/>
+          <w:color w:val="000000"/>
+          <w:kern w:val="0"/>
+          <w:sz w:val="24"/>
+          <w:szCs w:val="24"/>
           <w14:ligatures w14:val="none"/>
         </w:rPr>
         <w:t>('Oss', 'NL', false, true, false, true),</w:t>
@@ -2203,18 +2212,16 @@
           <w:kern w:val="0"/>
           <w:sz w:val="24"/>
           <w:szCs w:val="24"/>
-          <w:lang/>
-          <w14:ligatures w14:val="none"/>
-        </w:rPr>
-      </w:pPr>
-      <w:r>
-        <w:rPr>
-          <w:rFonts w:asciiTheme="majorHAnsi" w:eastAsia="Times New Roman" w:hAnsiTheme="majorHAnsi" w:cstheme="majorHAnsi"/>
-          <w:color w:val="000000"/>
-          <w:kern w:val="0"/>
-          <w:sz w:val="24"/>
-          <w:szCs w:val="24"/>
-          <w:lang/>
+          <w14:ligatures w14:val="none"/>
+        </w:rPr>
+      </w:pPr>
+      <w:r>
+        <w:rPr>
+          <w:rFonts w:asciiTheme="majorHAnsi" w:eastAsia="Times New Roman" w:hAnsiTheme="majorHAnsi" w:cstheme="majorHAnsi"/>
+          <w:color w:val="000000"/>
+          <w:kern w:val="0"/>
+          <w:sz w:val="24"/>
+          <w:szCs w:val="24"/>
           <w14:ligatures w14:val="none"/>
         </w:rPr>
         <w:t>('Roermond', 'NL', true, false, true, false),</w:t>
@@ -2229,18 +2236,16 @@
           <w:kern w:val="0"/>
           <w:sz w:val="24"/>
           <w:szCs w:val="24"/>
-          <w:lang/>
-          <w14:ligatures w14:val="none"/>
-        </w:rPr>
-      </w:pPr>
-      <w:r>
-        <w:rPr>
-          <w:rFonts w:asciiTheme="majorHAnsi" w:eastAsia="Times New Roman" w:hAnsiTheme="majorHAnsi" w:cstheme="majorHAnsi"/>
-          <w:color w:val="000000"/>
-          <w:kern w:val="0"/>
-          <w:sz w:val="24"/>
-          <w:szCs w:val="24"/>
-          <w:lang/>
+          <w14:ligatures w14:val="none"/>
+        </w:rPr>
+      </w:pPr>
+      <w:r>
+        <w:rPr>
+          <w:rFonts w:asciiTheme="majorHAnsi" w:eastAsia="Times New Roman" w:hAnsiTheme="majorHAnsi" w:cstheme="majorHAnsi"/>
+          <w:color w:val="000000"/>
+          <w:kern w:val="0"/>
+          <w:sz w:val="24"/>
+          <w:szCs w:val="24"/>
           <w14:ligatures w14:val="none"/>
         </w:rPr>
         <w:t>('Roosendaal', 'NL', false, true, false, true),</w:t>
@@ -2255,18 +2260,16 @@
           <w:kern w:val="0"/>
           <w:sz w:val="24"/>
           <w:szCs w:val="24"/>
-          <w:lang/>
-          <w14:ligatures w14:val="none"/>
-        </w:rPr>
-      </w:pPr>
-      <w:r>
-        <w:rPr>
-          <w:rFonts w:asciiTheme="majorHAnsi" w:eastAsia="Times New Roman" w:hAnsiTheme="majorHAnsi" w:cstheme="majorHAnsi"/>
-          <w:color w:val="000000"/>
-          <w:kern w:val="0"/>
-          <w:sz w:val="24"/>
-          <w:szCs w:val="24"/>
-          <w:lang/>
+          <w14:ligatures w14:val="none"/>
+        </w:rPr>
+      </w:pPr>
+      <w:r>
+        <w:rPr>
+          <w:rFonts w:asciiTheme="majorHAnsi" w:eastAsia="Times New Roman" w:hAnsiTheme="majorHAnsi" w:cstheme="majorHAnsi"/>
+          <w:color w:val="000000"/>
+          <w:kern w:val="0"/>
+          <w:sz w:val="24"/>
+          <w:szCs w:val="24"/>
           <w14:ligatures w14:val="none"/>
         </w:rPr>
         <w:lastRenderedPageBreak/>
@@ -2282,18 +2285,16 @@
           <w:kern w:val="0"/>
           <w:sz w:val="24"/>
           <w:szCs w:val="24"/>
-          <w:lang/>
-          <w14:ligatures w14:val="none"/>
-        </w:rPr>
-      </w:pPr>
-      <w:r>
-        <w:rPr>
-          <w:rFonts w:asciiTheme="majorHAnsi" w:eastAsia="Times New Roman" w:hAnsiTheme="majorHAnsi" w:cstheme="majorHAnsi"/>
-          <w:color w:val="000000"/>
-          <w:kern w:val="0"/>
-          <w:sz w:val="24"/>
-          <w:szCs w:val="24"/>
-          <w:lang/>
+          <w14:ligatures w14:val="none"/>
+        </w:rPr>
+      </w:pPr>
+      <w:r>
+        <w:rPr>
+          <w:rFonts w:asciiTheme="majorHAnsi" w:eastAsia="Times New Roman" w:hAnsiTheme="majorHAnsi" w:cstheme="majorHAnsi"/>
+          <w:color w:val="000000"/>
+          <w:kern w:val="0"/>
+          <w:sz w:val="24"/>
+          <w:szCs w:val="24"/>
           <w14:ligatures w14:val="none"/>
         </w:rPr>
         <w:t>('Tilburg', 'NL', false, true, false, true),</w:t>
@@ -2308,18 +2309,16 @@
           <w:kern w:val="0"/>
           <w:sz w:val="24"/>
           <w:szCs w:val="24"/>
-          <w:lang/>
-          <w14:ligatures w14:val="none"/>
-        </w:rPr>
-      </w:pPr>
-      <w:r>
-        <w:rPr>
-          <w:rFonts w:asciiTheme="majorHAnsi" w:eastAsia="Times New Roman" w:hAnsiTheme="majorHAnsi" w:cstheme="majorHAnsi"/>
-          <w:color w:val="000000"/>
-          <w:kern w:val="0"/>
-          <w:sz w:val="24"/>
-          <w:szCs w:val="24"/>
-          <w:lang/>
+          <w14:ligatures w14:val="none"/>
+        </w:rPr>
+      </w:pPr>
+      <w:r>
+        <w:rPr>
+          <w:rFonts w:asciiTheme="majorHAnsi" w:eastAsia="Times New Roman" w:hAnsiTheme="majorHAnsi" w:cstheme="majorHAnsi"/>
+          <w:color w:val="000000"/>
+          <w:kern w:val="0"/>
+          <w:sz w:val="24"/>
+          <w:szCs w:val="24"/>
           <w14:ligatures w14:val="none"/>
         </w:rPr>
         <w:t>('Utrecht', 'NL', true, false, true, false),</w:t>
@@ -2334,18 +2333,16 @@
           <w:kern w:val="0"/>
           <w:sz w:val="24"/>
           <w:szCs w:val="24"/>
-          <w:lang/>
-          <w14:ligatures w14:val="none"/>
-        </w:rPr>
-      </w:pPr>
-      <w:r>
-        <w:rPr>
-          <w:rFonts w:asciiTheme="majorHAnsi" w:eastAsia="Times New Roman" w:hAnsiTheme="majorHAnsi" w:cstheme="majorHAnsi"/>
-          <w:color w:val="000000"/>
-          <w:kern w:val="0"/>
-          <w:sz w:val="24"/>
-          <w:szCs w:val="24"/>
-          <w:lang/>
+          <w14:ligatures w14:val="none"/>
+        </w:rPr>
+      </w:pPr>
+      <w:r>
+        <w:rPr>
+          <w:rFonts w:asciiTheme="majorHAnsi" w:eastAsia="Times New Roman" w:hAnsiTheme="majorHAnsi" w:cstheme="majorHAnsi"/>
+          <w:color w:val="000000"/>
+          <w:kern w:val="0"/>
+          <w:sz w:val="24"/>
+          <w:szCs w:val="24"/>
           <w14:ligatures w14:val="none"/>
         </w:rPr>
         <w:t>('Venlo', 'NL', false, true, false, true),</w:t>
@@ -2360,18 +2357,16 @@
           <w:kern w:val="0"/>
           <w:sz w:val="24"/>
           <w:szCs w:val="24"/>
-          <w:lang/>
-          <w14:ligatures w14:val="none"/>
-        </w:rPr>
-      </w:pPr>
-      <w:r>
-        <w:rPr>
-          <w:rFonts w:asciiTheme="majorHAnsi" w:eastAsia="Times New Roman" w:hAnsiTheme="majorHAnsi" w:cstheme="majorHAnsi"/>
-          <w:color w:val="000000"/>
-          <w:kern w:val="0"/>
-          <w:sz w:val="24"/>
-          <w:szCs w:val="24"/>
-          <w:lang/>
+          <w14:ligatures w14:val="none"/>
+        </w:rPr>
+      </w:pPr>
+      <w:r>
+        <w:rPr>
+          <w:rFonts w:asciiTheme="majorHAnsi" w:eastAsia="Times New Roman" w:hAnsiTheme="majorHAnsi" w:cstheme="majorHAnsi"/>
+          <w:color w:val="000000"/>
+          <w:kern w:val="0"/>
+          <w:sz w:val="24"/>
+          <w:szCs w:val="24"/>
           <w14:ligatures w14:val="none"/>
         </w:rPr>
         <w:t>('Vlissingen', 'NL', true, false, true, false),</w:t>
@@ -2386,18 +2381,16 @@
           <w:kern w:val="0"/>
           <w:sz w:val="24"/>
           <w:szCs w:val="24"/>
-          <w:lang/>
-          <w14:ligatures w14:val="none"/>
-        </w:rPr>
-      </w:pPr>
-      <w:r>
-        <w:rPr>
-          <w:rFonts w:asciiTheme="majorHAnsi" w:eastAsia="Times New Roman" w:hAnsiTheme="majorHAnsi" w:cstheme="majorHAnsi"/>
-          <w:color w:val="000000"/>
-          <w:kern w:val="0"/>
-          <w:sz w:val="24"/>
-          <w:szCs w:val="24"/>
-          <w:lang/>
+          <w14:ligatures w14:val="none"/>
+        </w:rPr>
+      </w:pPr>
+      <w:r>
+        <w:rPr>
+          <w:rFonts w:asciiTheme="majorHAnsi" w:eastAsia="Times New Roman" w:hAnsiTheme="majorHAnsi" w:cstheme="majorHAnsi"/>
+          <w:color w:val="000000"/>
+          <w:kern w:val="0"/>
+          <w:sz w:val="24"/>
+          <w:szCs w:val="24"/>
           <w14:ligatures w14:val="none"/>
         </w:rPr>
         <w:t>('Zaandam', 'NL', false, true, false, true),</w:t>
@@ -2412,18 +2405,16 @@
           <w:kern w:val="0"/>
           <w:sz w:val="24"/>
           <w:szCs w:val="24"/>
-          <w:lang/>
-          <w14:ligatures w14:val="none"/>
-        </w:rPr>
-      </w:pPr>
-      <w:r>
-        <w:rPr>
-          <w:rFonts w:asciiTheme="majorHAnsi" w:eastAsia="Times New Roman" w:hAnsiTheme="majorHAnsi" w:cstheme="majorHAnsi"/>
-          <w:color w:val="000000"/>
-          <w:kern w:val="0"/>
-          <w:sz w:val="24"/>
-          <w:szCs w:val="24"/>
-          <w:lang/>
+          <w14:ligatures w14:val="none"/>
+        </w:rPr>
+      </w:pPr>
+      <w:r>
+        <w:rPr>
+          <w:rFonts w:asciiTheme="majorHAnsi" w:eastAsia="Times New Roman" w:hAnsiTheme="majorHAnsi" w:cstheme="majorHAnsi"/>
+          <w:color w:val="000000"/>
+          <w:kern w:val="0"/>
+          <w:sz w:val="24"/>
+          <w:szCs w:val="24"/>
           <w14:ligatures w14:val="none"/>
         </w:rPr>
         <w:t>('Zwolle', 'NL', true, false, true, false),</w:t>
@@ -2438,18 +2429,16 @@
           <w:kern w:val="0"/>
           <w:sz w:val="24"/>
           <w:szCs w:val="24"/>
-          <w:lang/>
-          <w14:ligatures w14:val="none"/>
-        </w:rPr>
-      </w:pPr>
-      <w:r>
-        <w:rPr>
-          <w:rFonts w:asciiTheme="majorHAnsi" w:eastAsia="Times New Roman" w:hAnsiTheme="majorHAnsi" w:cstheme="majorHAnsi"/>
-          <w:color w:val="000000"/>
-          <w:kern w:val="0"/>
-          <w:sz w:val="24"/>
-          <w:szCs w:val="24"/>
-          <w:lang/>
+          <w14:ligatures w14:val="none"/>
+        </w:rPr>
+      </w:pPr>
+      <w:r>
+        <w:rPr>
+          <w:rFonts w:asciiTheme="majorHAnsi" w:eastAsia="Times New Roman" w:hAnsiTheme="majorHAnsi" w:cstheme="majorHAnsi"/>
+          <w:color w:val="000000"/>
+          <w:kern w:val="0"/>
+          <w:sz w:val="24"/>
+          <w:szCs w:val="24"/>
           <w14:ligatures w14:val="none"/>
         </w:rPr>
         <w:t>('Zutphen', 'NL', false, true, false, true);</w:t>
@@ -2928,6 +2917,7 @@
   <w:style w:type="character" w:default="1" w:styleId="Standaardalinea-lettertype">
     <w:name w:val="Default Paragraph Font"/>
     <w:uiPriority w:val="1"/>
+    <w:semiHidden/>
     <w:unhideWhenUsed/>
   </w:style>
   <w:style w:type="table" w:default="1" w:styleId="Standaardtabel">
@@ -2963,7 +2953,6 @@
       <w:kern w:val="0"/>
       <w:sz w:val="24"/>
       <w:szCs w:val="24"/>
-      <w:lang/>
       <w14:ligatures w14:val="none"/>
     </w:rPr>
   </w:style>

</xml_diff>

<commit_message>
Module 1 en 2 goed uitgelegd en overbodige code weg gehaald
</commit_message>
<xml_diff>
--- a/Database files/DDL Script database Project.docx
+++ b/Database files/DDL Script database Project.docx
@@ -298,29 +298,320 @@
           <w:szCs w:val="24"/>
           <w14:ligatures w14:val="none"/>
         </w:rPr>
-        <w:t>Feedbackid INTEGER NOT NULL PRIMARY KEY,</w:t>
-      </w:r>
-      <w:r>
-        <w:rPr>
-          <w:rFonts w:asciiTheme="majorHAnsi" w:eastAsia="Times New Roman" w:hAnsiTheme="majorHAnsi" w:cstheme="majorHAnsi"/>
-          <w:color w:val="000000"/>
-          <w:kern w:val="0"/>
-          <w:sz w:val="24"/>
-          <w:szCs w:val="24"/>
-          <w14:ligatures w14:val="none"/>
-        </w:rPr>
-        <w:br/>
-      </w:r>
-      <w:r>
-        <w:rPr>
-          <w:rFonts w:asciiTheme="majorHAnsi" w:eastAsia="Times New Roman" w:hAnsiTheme="majorHAnsi" w:cstheme="majorHAnsi"/>
-          <w:color w:val="000000"/>
-          <w:kern w:val="0"/>
-          <w:sz w:val="24"/>
-          <w:szCs w:val="24"/>
-          <w14:ligatures w14:val="none"/>
-        </w:rPr>
-        <w:t>Naam</w:t>
+        <w:t>Feedbackid SERIAL PRIMARY KEY</w:t>
+      </w:r>
+      <w:r>
+        <w:rPr>
+          <w:rFonts w:asciiTheme="majorHAnsi" w:eastAsia="Times New Roman" w:hAnsiTheme="majorHAnsi" w:cstheme="majorHAnsi"/>
+          <w:color w:val="000000"/>
+          <w:kern w:val="0"/>
+          <w:sz w:val="24"/>
+          <w:szCs w:val="24"/>
+          <w14:ligatures w14:val="none"/>
+        </w:rPr>
+        <w:t>,</w:t>
+      </w:r>
+      <w:r>
+        <w:rPr>
+          <w:rFonts w:asciiTheme="majorHAnsi" w:eastAsia="Times New Roman" w:hAnsiTheme="majorHAnsi" w:cstheme="majorHAnsi"/>
+          <w:color w:val="000000"/>
+          <w:kern w:val="0"/>
+          <w:sz w:val="24"/>
+          <w:szCs w:val="24"/>
+          <w14:ligatures w14:val="none"/>
+        </w:rPr>
+        <w:br/>
+      </w:r>
+      <w:r>
+        <w:rPr>
+          <w:rFonts w:asciiTheme="majorHAnsi" w:eastAsia="Times New Roman" w:hAnsiTheme="majorHAnsi" w:cstheme="majorHAnsi"/>
+          <w:color w:val="000000"/>
+          <w:kern w:val="0"/>
+          <w:sz w:val="24"/>
+          <w:szCs w:val="24"/>
+          <w14:ligatures w14:val="none"/>
+        </w:rPr>
+        <w:t>Naam VARCHAR(255) NOT NULL,</w:t>
+      </w:r>
+      <w:r>
+        <w:rPr>
+          <w:rFonts w:asciiTheme="majorHAnsi" w:eastAsia="Times New Roman" w:hAnsiTheme="majorHAnsi" w:cstheme="majorHAnsi"/>
+          <w:color w:val="000000"/>
+          <w:kern w:val="0"/>
+          <w:sz w:val="24"/>
+          <w:szCs w:val="24"/>
+          <w14:ligatures w14:val="none"/>
+        </w:rPr>
+        <w:br/>
+      </w:r>
+      <w:r>
+        <w:rPr>
+          <w:rFonts w:asciiTheme="majorHAnsi" w:eastAsia="Times New Roman" w:hAnsiTheme="majorHAnsi" w:cstheme="majorHAnsi"/>
+          <w:color w:val="000000"/>
+          <w:kern w:val="0"/>
+          <w:sz w:val="24"/>
+          <w:szCs w:val="24"/>
+          <w14:ligatures w14:val="none"/>
+        </w:rPr>
+        <w:t>Feedback</w:t>
+      </w:r>
+      <w:r>
+        <w:rPr>
+          <w:rFonts w:asciiTheme="majorHAnsi" w:eastAsia="Times New Roman" w:hAnsiTheme="majorHAnsi" w:cstheme="majorHAnsi"/>
+          <w:color w:val="000000"/>
+          <w:kern w:val="0"/>
+          <w:sz w:val="24"/>
+          <w:szCs w:val="24"/>
+          <w14:ligatures w14:val="none"/>
+        </w:rPr>
+        <w:t xml:space="preserve"> VARCHAR</w:t>
+      </w:r>
+      <w:r>
+        <w:rPr>
+          <w:rFonts w:asciiTheme="majorHAnsi" w:eastAsia="Times New Roman" w:hAnsiTheme="majorHAnsi" w:cstheme="majorHAnsi"/>
+          <w:color w:val="000000"/>
+          <w:kern w:val="0"/>
+          <w:sz w:val="24"/>
+          <w:szCs w:val="24"/>
+          <w14:ligatures w14:val="none"/>
+        </w:rPr>
+        <w:t>(255</w:t>
+      </w:r>
+      <w:r>
+        <w:rPr>
+          <w:rFonts w:asciiTheme="majorHAnsi" w:eastAsia="Times New Roman" w:hAnsiTheme="majorHAnsi" w:cstheme="majorHAnsi"/>
+          <w:color w:val="000000"/>
+          <w:kern w:val="0"/>
+          <w:sz w:val="24"/>
+          <w:szCs w:val="24"/>
+          <w14:ligatures w14:val="none"/>
+        </w:rPr>
+        <w:t>) NOT NULL,</w:t>
+      </w:r>
+      <w:r>
+        <w:rPr>
+          <w:rFonts w:asciiTheme="majorHAnsi" w:eastAsia="Times New Roman" w:hAnsiTheme="majorHAnsi" w:cstheme="majorHAnsi"/>
+          <w:color w:val="000000"/>
+          <w:kern w:val="0"/>
+          <w:sz w:val="24"/>
+          <w:szCs w:val="24"/>
+          <w14:ligatures w14:val="none"/>
+        </w:rPr>
+        <w:br/>
+      </w:r>
+      <w:r>
+        <w:rPr>
+          <w:rFonts w:asciiTheme="majorHAnsi" w:eastAsia="Times New Roman" w:hAnsiTheme="majorHAnsi" w:cstheme="majorHAnsi"/>
+          <w:color w:val="000000"/>
+          <w:kern w:val="0"/>
+          <w:sz w:val="24"/>
+          <w:szCs w:val="24"/>
+          <w14:ligatures w14:val="none"/>
+        </w:rPr>
+        <w:t>Datum</w:t>
+      </w:r>
+      <w:r>
+        <w:rPr>
+          <w:rFonts w:asciiTheme="majorHAnsi" w:eastAsia="Times New Roman" w:hAnsiTheme="majorHAnsi" w:cstheme="majorHAnsi"/>
+          <w:color w:val="000000"/>
+          <w:kern w:val="0"/>
+          <w:sz w:val="24"/>
+          <w:szCs w:val="24"/>
+          <w14:ligatures w14:val="none"/>
+        </w:rPr>
+        <w:t xml:space="preserve"> </w:t>
+      </w:r>
+      <w:r>
+        <w:rPr>
+          <w:rFonts w:asciiTheme="majorHAnsi" w:eastAsia="Times New Roman" w:hAnsiTheme="majorHAnsi" w:cstheme="majorHAnsi"/>
+          <w:color w:val="000000"/>
+          <w:kern w:val="0"/>
+          <w:sz w:val="24"/>
+          <w:szCs w:val="24"/>
+          <w14:ligatures w14:val="none"/>
+        </w:rPr>
+        <w:t>VARCHAR</w:t>
+      </w:r>
+      <w:r>
+        <w:rPr>
+          <w:rFonts w:asciiTheme="majorHAnsi" w:eastAsia="Times New Roman" w:hAnsiTheme="majorHAnsi" w:cstheme="majorHAnsi"/>
+          <w:color w:val="000000"/>
+          <w:kern w:val="0"/>
+          <w:sz w:val="24"/>
+          <w:szCs w:val="24"/>
+          <w14:ligatures w14:val="none"/>
+        </w:rPr>
+        <w:t>(255</w:t>
+      </w:r>
+      <w:r>
+        <w:rPr>
+          <w:rFonts w:asciiTheme="majorHAnsi" w:eastAsia="Times New Roman" w:hAnsiTheme="majorHAnsi" w:cstheme="majorHAnsi"/>
+          <w:color w:val="000000"/>
+          <w:kern w:val="0"/>
+          <w:sz w:val="24"/>
+          <w:szCs w:val="24"/>
+          <w14:ligatures w14:val="none"/>
+        </w:rPr>
+        <w:t>)</w:t>
+      </w:r>
+      <w:r>
+        <w:rPr>
+          <w:rFonts w:asciiTheme="majorHAnsi" w:eastAsia="Times New Roman" w:hAnsiTheme="majorHAnsi" w:cstheme="majorHAnsi"/>
+          <w:color w:val="000000"/>
+          <w:kern w:val="0"/>
+          <w:sz w:val="24"/>
+          <w:szCs w:val="24"/>
+          <w14:ligatures w14:val="none"/>
+        </w:rPr>
+        <w:t xml:space="preserve"> NOT NULL</w:t>
+      </w:r>
+      <w:r>
+        <w:rPr>
+          <w:rFonts w:asciiTheme="majorHAnsi" w:eastAsia="Times New Roman" w:hAnsiTheme="majorHAnsi" w:cstheme="majorHAnsi"/>
+          <w:color w:val="000000"/>
+          <w:kern w:val="0"/>
+          <w:sz w:val="24"/>
+          <w:szCs w:val="24"/>
+          <w14:ligatures w14:val="none"/>
+        </w:rPr>
+        <w:br/>
+        <w:t>);</w:t>
+      </w:r>
+      <w:r>
+        <w:rPr>
+          <w:rFonts w:asciiTheme="majorHAnsi" w:eastAsia="Times New Roman" w:hAnsiTheme="majorHAnsi" w:cstheme="majorHAnsi"/>
+          <w:color w:val="000000"/>
+          <w:kern w:val="0"/>
+          <w:sz w:val="24"/>
+          <w:szCs w:val="24"/>
+          <w14:ligatures w14:val="none"/>
+        </w:rPr>
+        <w:br/>
+        <w:t xml:space="preserve">CREATE TABLE </w:t>
+      </w:r>
+      <w:r>
+        <w:rPr>
+          <w:rFonts w:asciiTheme="majorHAnsi" w:eastAsia="Times New Roman" w:hAnsiTheme="majorHAnsi" w:cstheme="majorHAnsi"/>
+          <w:color w:val="000000"/>
+          <w:kern w:val="0"/>
+          <w:sz w:val="24"/>
+          <w:szCs w:val="24"/>
+          <w14:ligatures w14:val="none"/>
+        </w:rPr>
+        <w:t>Feedback</w:t>
+      </w:r>
+      <w:r>
+        <w:rPr>
+          <w:rFonts w:asciiTheme="majorHAnsi" w:eastAsia="Times New Roman" w:hAnsiTheme="majorHAnsi" w:cstheme="majorHAnsi"/>
+          <w:color w:val="000000"/>
+          <w:kern w:val="0"/>
+          <w:sz w:val="24"/>
+          <w:szCs w:val="24"/>
+          <w:lang w:val="en-US"/>
+          <w14:ligatures w14:val="none"/>
+        </w:rPr>
+        <w:t>_</w:t>
+      </w:r>
+      <w:r>
+        <w:rPr>
+          <w:rFonts w:asciiTheme="majorHAnsi" w:eastAsia="Times New Roman" w:hAnsiTheme="majorHAnsi" w:cstheme="majorHAnsi"/>
+          <w:color w:val="000000"/>
+          <w:kern w:val="0"/>
+          <w:sz w:val="24"/>
+          <w:szCs w:val="24"/>
+          <w14:ligatures w14:val="none"/>
+        </w:rPr>
+        <w:t>Accepteren</w:t>
+      </w:r>
+      <w:r>
+        <w:rPr>
+          <w:rFonts w:asciiTheme="majorHAnsi" w:eastAsia="Times New Roman" w:hAnsiTheme="majorHAnsi" w:cstheme="majorHAnsi"/>
+          <w:color w:val="000000"/>
+          <w:kern w:val="0"/>
+          <w:sz w:val="24"/>
+          <w:szCs w:val="24"/>
+          <w14:ligatures w14:val="none"/>
+        </w:rPr>
+        <w:br/>
+        <w:t xml:space="preserve">( </w:t>
+      </w:r>
+      <w:r>
+        <w:rPr>
+          <w:rFonts w:asciiTheme="majorHAnsi" w:eastAsia="Times New Roman" w:hAnsiTheme="majorHAnsi" w:cstheme="majorHAnsi"/>
+          <w:color w:val="000000"/>
+          <w:kern w:val="0"/>
+          <w:sz w:val="24"/>
+          <w:szCs w:val="24"/>
+          <w14:ligatures w14:val="none"/>
+        </w:rPr>
+        <w:t>Feedbackid SERIAL PRIMARY KEY</w:t>
+      </w:r>
+      <w:r>
+        <w:rPr>
+          <w:rFonts w:asciiTheme="majorHAnsi" w:eastAsia="Times New Roman" w:hAnsiTheme="majorHAnsi" w:cstheme="majorHAnsi"/>
+          <w:color w:val="000000"/>
+          <w:kern w:val="0"/>
+          <w:sz w:val="24"/>
+          <w:szCs w:val="24"/>
+          <w14:ligatures w14:val="none"/>
+        </w:rPr>
+        <w:t>,</w:t>
+      </w:r>
+      <w:r>
+        <w:rPr>
+          <w:rFonts w:asciiTheme="majorHAnsi" w:eastAsia="Times New Roman" w:hAnsiTheme="majorHAnsi" w:cstheme="majorHAnsi"/>
+          <w:color w:val="000000"/>
+          <w:kern w:val="0"/>
+          <w:sz w:val="24"/>
+          <w:szCs w:val="24"/>
+          <w14:ligatures w14:val="none"/>
+        </w:rPr>
+        <w:br/>
+        <w:t>naam VARCHAR(</w:t>
+      </w:r>
+      <w:r>
+        <w:rPr>
+          <w:rFonts w:asciiTheme="majorHAnsi" w:eastAsia="Times New Roman" w:hAnsiTheme="majorHAnsi" w:cstheme="majorHAnsi"/>
+          <w:color w:val="000000"/>
+          <w:kern w:val="0"/>
+          <w:sz w:val="24"/>
+          <w:szCs w:val="24"/>
+          <w14:ligatures w14:val="none"/>
+        </w:rPr>
+        <w:t>255</w:t>
+      </w:r>
+      <w:r>
+        <w:rPr>
+          <w:rFonts w:asciiTheme="majorHAnsi" w:eastAsia="Times New Roman" w:hAnsiTheme="majorHAnsi" w:cstheme="majorHAnsi"/>
+          <w:color w:val="000000"/>
+          <w:kern w:val="0"/>
+          <w:sz w:val="24"/>
+          <w:szCs w:val="24"/>
+          <w14:ligatures w14:val="none"/>
+        </w:rPr>
+        <w:t>) NOT NULL,</w:t>
+      </w:r>
+      <w:r>
+        <w:rPr>
+          <w:rFonts w:asciiTheme="majorHAnsi" w:eastAsia="Times New Roman" w:hAnsiTheme="majorHAnsi" w:cstheme="majorHAnsi"/>
+          <w:color w:val="000000"/>
+          <w:kern w:val="0"/>
+          <w:sz w:val="24"/>
+          <w:szCs w:val="24"/>
+          <w14:ligatures w14:val="none"/>
+        </w:rPr>
+        <w:br/>
+      </w:r>
+      <w:r>
+        <w:rPr>
+          <w:rFonts w:asciiTheme="majorHAnsi" w:eastAsia="Times New Roman" w:hAnsiTheme="majorHAnsi" w:cstheme="majorHAnsi"/>
+          <w:color w:val="000000"/>
+          <w:kern w:val="0"/>
+          <w:sz w:val="24"/>
+          <w:szCs w:val="24"/>
+          <w14:ligatures w14:val="none"/>
+        </w:rPr>
+        <w:t>feedback</w:t>
       </w:r>
       <w:r>
         <w:rPr>
@@ -375,6 +666,198 @@
           <w:szCs w:val="24"/>
           <w14:ligatures w14:val="none"/>
         </w:rPr>
+        <w:t>datum</w:t>
+      </w:r>
+      <w:r>
+        <w:rPr>
+          <w:rFonts w:asciiTheme="majorHAnsi" w:eastAsia="Times New Roman" w:hAnsiTheme="majorHAnsi" w:cstheme="majorHAnsi"/>
+          <w:color w:val="000000"/>
+          <w:kern w:val="0"/>
+          <w:sz w:val="24"/>
+          <w:szCs w:val="24"/>
+          <w14:ligatures w14:val="none"/>
+        </w:rPr>
+        <w:t xml:space="preserve"> </w:t>
+      </w:r>
+      <w:r>
+        <w:rPr>
+          <w:rFonts w:asciiTheme="majorHAnsi" w:eastAsia="Times New Roman" w:hAnsiTheme="majorHAnsi" w:cstheme="majorHAnsi"/>
+          <w:color w:val="000000"/>
+          <w:kern w:val="0"/>
+          <w:sz w:val="24"/>
+          <w:szCs w:val="24"/>
+          <w14:ligatures w14:val="none"/>
+        </w:rPr>
+        <w:t>VARCHAR</w:t>
+      </w:r>
+      <w:r>
+        <w:rPr>
+          <w:rFonts w:asciiTheme="majorHAnsi" w:eastAsia="Times New Roman" w:hAnsiTheme="majorHAnsi" w:cstheme="majorHAnsi"/>
+          <w:color w:val="000000"/>
+          <w:kern w:val="0"/>
+          <w:sz w:val="24"/>
+          <w:szCs w:val="24"/>
+          <w14:ligatures w14:val="none"/>
+        </w:rPr>
+        <w:t>(255</w:t>
+      </w:r>
+      <w:r>
+        <w:rPr>
+          <w:rFonts w:asciiTheme="majorHAnsi" w:eastAsia="Times New Roman" w:hAnsiTheme="majorHAnsi" w:cstheme="majorHAnsi"/>
+          <w:color w:val="000000"/>
+          <w:kern w:val="0"/>
+          <w:sz w:val="24"/>
+          <w:szCs w:val="24"/>
+          <w14:ligatures w14:val="none"/>
+        </w:rPr>
+        <w:t>)</w:t>
+      </w:r>
+      <w:r>
+        <w:rPr>
+          <w:rFonts w:asciiTheme="majorHAnsi" w:eastAsia="Times New Roman" w:hAnsiTheme="majorHAnsi" w:cstheme="majorHAnsi"/>
+          <w:color w:val="000000"/>
+          <w:kern w:val="0"/>
+          <w:sz w:val="24"/>
+          <w:szCs w:val="24"/>
+          <w14:ligatures w14:val="none"/>
+        </w:rPr>
+        <w:t>NOT NULL</w:t>
+      </w:r>
+      <w:r>
+        <w:rPr>
+          <w:rFonts w:asciiTheme="majorHAnsi" w:eastAsia="Times New Roman" w:hAnsiTheme="majorHAnsi" w:cstheme="majorHAnsi"/>
+          <w:color w:val="000000"/>
+          <w:kern w:val="0"/>
+          <w:sz w:val="24"/>
+          <w:szCs w:val="24"/>
+          <w:lang w:val="en-US"/>
+          <w14:ligatures w14:val="none"/>
+        </w:rPr>
+        <w:t>,</w:t>
+      </w:r>
+      <w:r>
+        <w:rPr>
+          <w:rFonts w:asciiTheme="majorHAnsi" w:eastAsia="Times New Roman" w:hAnsiTheme="majorHAnsi" w:cstheme="majorHAnsi"/>
+          <w:color w:val="000000"/>
+          <w:kern w:val="0"/>
+          <w:sz w:val="24"/>
+          <w:szCs w:val="24"/>
+          <w14:ligatures w14:val="none"/>
+        </w:rPr>
+        <w:br/>
+        <w:t>MODnaam VARCHAR(255) NOT NULL,</w:t>
+      </w:r>
+      <w:r>
+        <w:rPr>
+          <w:rFonts w:asciiTheme="majorHAnsi" w:eastAsia="Times New Roman" w:hAnsiTheme="majorHAnsi" w:cstheme="majorHAnsi"/>
+          <w:color w:val="000000"/>
+          <w:kern w:val="0"/>
+          <w:sz w:val="24"/>
+          <w:szCs w:val="24"/>
+          <w14:ligatures w14:val="none"/>
+        </w:rPr>
+        <w:br/>
+        <w:t>MODemail VARCHAR(255) NOT NULL,</w:t>
+      </w:r>
+      <w:r>
+        <w:rPr>
+          <w:rFonts w:asciiTheme="majorHAnsi" w:eastAsia="Times New Roman" w:hAnsiTheme="majorHAnsi" w:cstheme="majorHAnsi"/>
+          <w:color w:val="000000"/>
+          <w:kern w:val="0"/>
+          <w:sz w:val="24"/>
+          <w:szCs w:val="24"/>
+          <w14:ligatures w14:val="none"/>
+        </w:rPr>
+        <w:br/>
+        <w:t xml:space="preserve">MODdatum </w:t>
+      </w:r>
+      <w:r>
+        <w:rPr>
+          <w:rFonts w:asciiTheme="majorHAnsi" w:eastAsia="Times New Roman" w:hAnsiTheme="majorHAnsi" w:cstheme="majorHAnsi"/>
+          <w:color w:val="000000"/>
+          <w:kern w:val="0"/>
+          <w:sz w:val="24"/>
+          <w:szCs w:val="24"/>
+          <w14:ligatures w14:val="none"/>
+        </w:rPr>
+        <w:t>VARCHAR</w:t>
+      </w:r>
+      <w:r>
+        <w:rPr>
+          <w:rFonts w:asciiTheme="majorHAnsi" w:eastAsia="Times New Roman" w:hAnsiTheme="majorHAnsi" w:cstheme="majorHAnsi"/>
+          <w:color w:val="000000"/>
+          <w:kern w:val="0"/>
+          <w:sz w:val="24"/>
+          <w:szCs w:val="24"/>
+          <w14:ligatures w14:val="none"/>
+        </w:rPr>
+        <w:t>(255</w:t>
+      </w:r>
+      <w:r>
+        <w:rPr>
+          <w:rFonts w:asciiTheme="majorHAnsi" w:eastAsia="Times New Roman" w:hAnsiTheme="majorHAnsi" w:cstheme="majorHAnsi"/>
+          <w:color w:val="000000"/>
+          <w:kern w:val="0"/>
+          <w:sz w:val="24"/>
+          <w:szCs w:val="24"/>
+          <w14:ligatures w14:val="none"/>
+        </w:rPr>
+        <w:t>)</w:t>
+      </w:r>
+      <w:r>
+        <w:rPr>
+          <w:rFonts w:asciiTheme="majorHAnsi" w:eastAsia="Times New Roman" w:hAnsiTheme="majorHAnsi" w:cstheme="majorHAnsi"/>
+          <w:color w:val="000000"/>
+          <w:kern w:val="0"/>
+          <w:sz w:val="24"/>
+          <w:szCs w:val="24"/>
+          <w14:ligatures w14:val="none"/>
+        </w:rPr>
+        <w:t>NOT NULL</w:t>
+      </w:r>
+      <w:r>
+        <w:rPr>
+          <w:rFonts w:asciiTheme="majorHAnsi" w:eastAsia="Times New Roman" w:hAnsiTheme="majorHAnsi" w:cstheme="majorHAnsi"/>
+          <w:color w:val="000000"/>
+          <w:kern w:val="0"/>
+          <w:sz w:val="24"/>
+          <w:szCs w:val="24"/>
+          <w14:ligatures w14:val="none"/>
+        </w:rPr>
+        <w:br/>
+        <w:t>);</w:t>
+      </w:r>
+      <w:r>
+        <w:rPr>
+          <w:rFonts w:asciiTheme="majorHAnsi" w:eastAsia="Times New Roman" w:hAnsiTheme="majorHAnsi" w:cstheme="majorHAnsi"/>
+          <w:color w:val="000000"/>
+          <w:kern w:val="0"/>
+          <w:sz w:val="24"/>
+          <w:szCs w:val="24"/>
+          <w14:ligatures w14:val="none"/>
+        </w:rPr>
+        <w:br/>
+      </w:r>
+      <w:r>
+        <w:rPr>
+          <w:rFonts w:asciiTheme="majorHAnsi" w:eastAsia="Times New Roman" w:hAnsiTheme="majorHAnsi" w:cstheme="majorHAnsi"/>
+          <w:color w:val="000000"/>
+          <w:kern w:val="0"/>
+          <w:sz w:val="24"/>
+          <w:szCs w:val="24"/>
+          <w14:ligatures w14:val="none"/>
+        </w:rPr>
+        <w:t xml:space="preserve">CREATE TABLE </w:t>
+      </w:r>
+      <w:r>
+        <w:rPr>
+          <w:rFonts w:asciiTheme="majorHAnsi" w:eastAsia="Times New Roman" w:hAnsiTheme="majorHAnsi" w:cstheme="majorHAnsi"/>
+          <w:color w:val="000000"/>
+          <w:kern w:val="0"/>
+          <w:sz w:val="24"/>
+          <w:szCs w:val="24"/>
+          <w14:ligatures w14:val="none"/>
+        </w:rPr>
         <w:t>Feedback</w:t>
       </w:r>
       <w:r>
@@ -384,151 +867,6 @@
           <w:kern w:val="0"/>
           <w:sz w:val="24"/>
           <w:szCs w:val="24"/>
-          <w14:ligatures w14:val="none"/>
-        </w:rPr>
-        <w:t xml:space="preserve"> VARCHAR</w:t>
-      </w:r>
-      <w:r>
-        <w:rPr>
-          <w:rFonts w:asciiTheme="majorHAnsi" w:eastAsia="Times New Roman" w:hAnsiTheme="majorHAnsi" w:cstheme="majorHAnsi"/>
-          <w:color w:val="000000"/>
-          <w:kern w:val="0"/>
-          <w:sz w:val="24"/>
-          <w:szCs w:val="24"/>
-          <w14:ligatures w14:val="none"/>
-        </w:rPr>
-        <w:t>(255</w:t>
-      </w:r>
-      <w:r>
-        <w:rPr>
-          <w:rFonts w:asciiTheme="majorHAnsi" w:eastAsia="Times New Roman" w:hAnsiTheme="majorHAnsi" w:cstheme="majorHAnsi"/>
-          <w:color w:val="000000"/>
-          <w:kern w:val="0"/>
-          <w:sz w:val="24"/>
-          <w:szCs w:val="24"/>
-          <w14:ligatures w14:val="none"/>
-        </w:rPr>
-        <w:t>) NOT NULL,</w:t>
-      </w:r>
-      <w:r>
-        <w:rPr>
-          <w:rFonts w:asciiTheme="majorHAnsi" w:eastAsia="Times New Roman" w:hAnsiTheme="majorHAnsi" w:cstheme="majorHAnsi"/>
-          <w:color w:val="000000"/>
-          <w:kern w:val="0"/>
-          <w:sz w:val="24"/>
-          <w:szCs w:val="24"/>
-          <w14:ligatures w14:val="none"/>
-        </w:rPr>
-        <w:br/>
-      </w:r>
-      <w:r>
-        <w:rPr>
-          <w:rFonts w:asciiTheme="majorHAnsi" w:eastAsia="Times New Roman" w:hAnsiTheme="majorHAnsi" w:cstheme="majorHAnsi"/>
-          <w:color w:val="000000"/>
-          <w:kern w:val="0"/>
-          <w:sz w:val="24"/>
-          <w:szCs w:val="24"/>
-          <w14:ligatures w14:val="none"/>
-        </w:rPr>
-        <w:t>Datum</w:t>
-      </w:r>
-      <w:r>
-        <w:rPr>
-          <w:rFonts w:asciiTheme="majorHAnsi" w:eastAsia="Times New Roman" w:hAnsiTheme="majorHAnsi" w:cstheme="majorHAnsi"/>
-          <w:color w:val="000000"/>
-          <w:kern w:val="0"/>
-          <w:sz w:val="24"/>
-          <w:szCs w:val="24"/>
-          <w14:ligatures w14:val="none"/>
-        </w:rPr>
-        <w:t xml:space="preserve"> </w:t>
-      </w:r>
-      <w:r>
-        <w:rPr>
-          <w:rFonts w:asciiTheme="majorHAnsi" w:eastAsia="Times New Roman" w:hAnsiTheme="majorHAnsi" w:cstheme="majorHAnsi"/>
-          <w:color w:val="000000"/>
-          <w:kern w:val="0"/>
-          <w:sz w:val="24"/>
-          <w:szCs w:val="24"/>
-          <w14:ligatures w14:val="none"/>
-        </w:rPr>
-        <w:t>VARCHAR</w:t>
-      </w:r>
-      <w:r>
-        <w:rPr>
-          <w:rFonts w:asciiTheme="majorHAnsi" w:eastAsia="Times New Roman" w:hAnsiTheme="majorHAnsi" w:cstheme="majorHAnsi"/>
-          <w:color w:val="000000"/>
-          <w:kern w:val="0"/>
-          <w:sz w:val="24"/>
-          <w:szCs w:val="24"/>
-          <w14:ligatures w14:val="none"/>
-        </w:rPr>
-        <w:t>(255</w:t>
-      </w:r>
-      <w:r>
-        <w:rPr>
-          <w:rFonts w:asciiTheme="majorHAnsi" w:eastAsia="Times New Roman" w:hAnsiTheme="majorHAnsi" w:cstheme="majorHAnsi"/>
-          <w:color w:val="000000"/>
-          <w:kern w:val="0"/>
-          <w:sz w:val="24"/>
-          <w:szCs w:val="24"/>
-          <w14:ligatures w14:val="none"/>
-        </w:rPr>
-        <w:t>)</w:t>
-      </w:r>
-      <w:r>
-        <w:rPr>
-          <w:rFonts w:asciiTheme="majorHAnsi" w:eastAsia="Times New Roman" w:hAnsiTheme="majorHAnsi" w:cstheme="majorHAnsi"/>
-          <w:color w:val="000000"/>
-          <w:kern w:val="0"/>
-          <w:sz w:val="24"/>
-          <w:szCs w:val="24"/>
-          <w14:ligatures w14:val="none"/>
-        </w:rPr>
-        <w:t xml:space="preserve"> NOT NULL</w:t>
-      </w:r>
-      <w:r>
-        <w:rPr>
-          <w:rFonts w:asciiTheme="majorHAnsi" w:eastAsia="Times New Roman" w:hAnsiTheme="majorHAnsi" w:cstheme="majorHAnsi"/>
-          <w:color w:val="000000"/>
-          <w:kern w:val="0"/>
-          <w:sz w:val="24"/>
-          <w:szCs w:val="24"/>
-          <w14:ligatures w14:val="none"/>
-        </w:rPr>
-        <w:br/>
-        <w:t>);</w:t>
-      </w:r>
-      <w:r>
-        <w:rPr>
-          <w:rFonts w:asciiTheme="majorHAnsi" w:eastAsia="Times New Roman" w:hAnsiTheme="majorHAnsi" w:cstheme="majorHAnsi"/>
-          <w:color w:val="000000"/>
-          <w:kern w:val="0"/>
-          <w:sz w:val="24"/>
-          <w:szCs w:val="24"/>
-          <w14:ligatures w14:val="none"/>
-        </w:rPr>
-        <w:br/>
-        <w:t xml:space="preserve">CREATE TABLE </w:t>
-      </w:r>
-      <w:r>
-        <w:rPr>
-          <w:rFonts w:asciiTheme="majorHAnsi" w:eastAsia="Times New Roman" w:hAnsiTheme="majorHAnsi" w:cstheme="majorHAnsi"/>
-          <w:color w:val="000000"/>
-          <w:kern w:val="0"/>
-          <w:sz w:val="24"/>
-          <w:szCs w:val="24"/>
-          <w14:ligatures w14:val="none"/>
-        </w:rPr>
-        <w:t>Feedback</w:t>
-      </w:r>
-      <w:r>
-        <w:rPr>
-          <w:rFonts w:asciiTheme="majorHAnsi" w:eastAsia="Times New Roman" w:hAnsiTheme="majorHAnsi" w:cstheme="majorHAnsi"/>
-          <w:color w:val="000000"/>
-          <w:kern w:val="0"/>
-          <w:sz w:val="24"/>
-          <w:szCs w:val="24"/>
           <w:lang w:val="en-US"/>
           <w14:ligatures w14:val="none"/>
         </w:rPr>
@@ -543,7 +881,7 @@
           <w:szCs w:val="24"/>
           <w14:ligatures w14:val="none"/>
         </w:rPr>
-        <w:t>Accepteren</w:t>
+        <w:t>Afgewezen</w:t>
       </w:r>
       <w:r>
         <w:rPr>
@@ -566,437 +904,7 @@
           <w:szCs w:val="24"/>
           <w14:ligatures w14:val="none"/>
         </w:rPr>
-        <w:t>Feedbackid</w:t>
-      </w:r>
-      <w:r>
-        <w:rPr>
-          <w:rFonts w:asciiTheme="majorHAnsi" w:eastAsia="Times New Roman" w:hAnsiTheme="majorHAnsi" w:cstheme="majorHAnsi"/>
-          <w:color w:val="000000"/>
-          <w:kern w:val="0"/>
-          <w:sz w:val="24"/>
-          <w:szCs w:val="24"/>
-          <w14:ligatures w14:val="none"/>
-        </w:rPr>
-        <w:t xml:space="preserve"> INTEGER NOT NULL</w:t>
-      </w:r>
-      <w:r>
-        <w:rPr>
-          <w:rFonts w:asciiTheme="majorHAnsi" w:eastAsia="Times New Roman" w:hAnsiTheme="majorHAnsi" w:cstheme="majorHAnsi"/>
-          <w:color w:val="000000"/>
-          <w:kern w:val="0"/>
-          <w:sz w:val="24"/>
-          <w:szCs w:val="24"/>
-          <w:lang w:val="en-US"/>
-          <w14:ligatures w14:val="none"/>
-        </w:rPr>
-        <w:t xml:space="preserve"> </w:t>
-      </w:r>
-      <w:r>
-        <w:rPr>
-          <w:rFonts w:asciiTheme="majorHAnsi" w:eastAsia="Times New Roman" w:hAnsiTheme="majorHAnsi" w:cstheme="majorHAnsi"/>
-          <w:color w:val="000000"/>
-          <w:kern w:val="0"/>
-          <w:sz w:val="24"/>
-          <w:szCs w:val="24"/>
-          <w:lang w:val="en-US"/>
-          <w14:ligatures w14:val="none"/>
-        </w:rPr>
-        <w:t>PRIMARY KEY</w:t>
-      </w:r>
-      <w:r>
-        <w:rPr>
-          <w:rFonts w:asciiTheme="majorHAnsi" w:eastAsia="Times New Roman" w:hAnsiTheme="majorHAnsi" w:cstheme="majorHAnsi"/>
-          <w:color w:val="000000"/>
-          <w:kern w:val="0"/>
-          <w:sz w:val="24"/>
-          <w:szCs w:val="24"/>
-          <w14:ligatures w14:val="none"/>
-        </w:rPr>
-        <w:t>,</w:t>
-      </w:r>
-      <w:r>
-        <w:rPr>
-          <w:rFonts w:asciiTheme="majorHAnsi" w:eastAsia="Times New Roman" w:hAnsiTheme="majorHAnsi" w:cstheme="majorHAnsi"/>
-          <w:color w:val="000000"/>
-          <w:kern w:val="0"/>
-          <w:sz w:val="24"/>
-          <w:szCs w:val="24"/>
-          <w14:ligatures w14:val="none"/>
-        </w:rPr>
-        <w:br/>
-        <w:t>naam VARCHAR(</w:t>
-      </w:r>
-      <w:r>
-        <w:rPr>
-          <w:rFonts w:asciiTheme="majorHAnsi" w:eastAsia="Times New Roman" w:hAnsiTheme="majorHAnsi" w:cstheme="majorHAnsi"/>
-          <w:color w:val="000000"/>
-          <w:kern w:val="0"/>
-          <w:sz w:val="24"/>
-          <w:szCs w:val="24"/>
-          <w14:ligatures w14:val="none"/>
-        </w:rPr>
-        <w:t>255</w:t>
-      </w:r>
-      <w:r>
-        <w:rPr>
-          <w:rFonts w:asciiTheme="majorHAnsi" w:eastAsia="Times New Roman" w:hAnsiTheme="majorHAnsi" w:cstheme="majorHAnsi"/>
-          <w:color w:val="000000"/>
-          <w:kern w:val="0"/>
-          <w:sz w:val="24"/>
-          <w:szCs w:val="24"/>
-          <w14:ligatures w14:val="none"/>
-        </w:rPr>
-        <w:t>) NOT NULL,</w:t>
-      </w:r>
-      <w:r>
-        <w:rPr>
-          <w:rFonts w:asciiTheme="majorHAnsi" w:eastAsia="Times New Roman" w:hAnsiTheme="majorHAnsi" w:cstheme="majorHAnsi"/>
-          <w:color w:val="000000"/>
-          <w:kern w:val="0"/>
-          <w:sz w:val="24"/>
-          <w:szCs w:val="24"/>
-          <w14:ligatures w14:val="none"/>
-        </w:rPr>
-        <w:br/>
-      </w:r>
-      <w:r>
-        <w:rPr>
-          <w:rFonts w:asciiTheme="majorHAnsi" w:eastAsia="Times New Roman" w:hAnsiTheme="majorHAnsi" w:cstheme="majorHAnsi"/>
-          <w:color w:val="000000"/>
-          <w:kern w:val="0"/>
-          <w:sz w:val="24"/>
-          <w:szCs w:val="24"/>
-          <w14:ligatures w14:val="none"/>
-        </w:rPr>
-        <w:t>feedback</w:t>
-      </w:r>
-      <w:r>
-        <w:rPr>
-          <w:rFonts w:asciiTheme="majorHAnsi" w:eastAsia="Times New Roman" w:hAnsiTheme="majorHAnsi" w:cstheme="majorHAnsi"/>
-          <w:color w:val="000000"/>
-          <w:kern w:val="0"/>
-          <w:sz w:val="24"/>
-          <w:szCs w:val="24"/>
-          <w14:ligatures w14:val="none"/>
-        </w:rPr>
-        <w:t xml:space="preserve"> VARCHAR(</w:t>
-      </w:r>
-      <w:r>
-        <w:rPr>
-          <w:rFonts w:asciiTheme="majorHAnsi" w:eastAsia="Times New Roman" w:hAnsiTheme="majorHAnsi" w:cstheme="majorHAnsi"/>
-          <w:color w:val="000000"/>
-          <w:kern w:val="0"/>
-          <w:sz w:val="24"/>
-          <w:szCs w:val="24"/>
-          <w14:ligatures w14:val="none"/>
-        </w:rPr>
-        <w:t>255</w:t>
-      </w:r>
-      <w:r>
-        <w:rPr>
-          <w:rFonts w:asciiTheme="majorHAnsi" w:eastAsia="Times New Roman" w:hAnsiTheme="majorHAnsi" w:cstheme="majorHAnsi"/>
-          <w:color w:val="000000"/>
-          <w:kern w:val="0"/>
-          <w:sz w:val="24"/>
-          <w:szCs w:val="24"/>
-          <w14:ligatures w14:val="none"/>
-        </w:rPr>
-        <w:t>) NOT NULL,</w:t>
-      </w:r>
-      <w:r>
-        <w:rPr>
-          <w:rFonts w:asciiTheme="majorHAnsi" w:eastAsia="Times New Roman" w:hAnsiTheme="majorHAnsi" w:cstheme="majorHAnsi"/>
-          <w:color w:val="000000"/>
-          <w:kern w:val="0"/>
-          <w:sz w:val="24"/>
-          <w:szCs w:val="24"/>
-          <w14:ligatures w14:val="none"/>
-        </w:rPr>
-        <w:br/>
-      </w:r>
-      <w:r>
-        <w:rPr>
-          <w:rFonts w:asciiTheme="majorHAnsi" w:eastAsia="Times New Roman" w:hAnsiTheme="majorHAnsi" w:cstheme="majorHAnsi"/>
-          <w:color w:val="000000"/>
-          <w:kern w:val="0"/>
-          <w:sz w:val="24"/>
-          <w:szCs w:val="24"/>
-          <w14:ligatures w14:val="none"/>
-        </w:rPr>
-        <w:t>datum</w:t>
-      </w:r>
-      <w:r>
-        <w:rPr>
-          <w:rFonts w:asciiTheme="majorHAnsi" w:eastAsia="Times New Roman" w:hAnsiTheme="majorHAnsi" w:cstheme="majorHAnsi"/>
-          <w:color w:val="000000"/>
-          <w:kern w:val="0"/>
-          <w:sz w:val="24"/>
-          <w:szCs w:val="24"/>
-          <w14:ligatures w14:val="none"/>
-        </w:rPr>
-        <w:t xml:space="preserve"> </w:t>
-      </w:r>
-      <w:r>
-        <w:rPr>
-          <w:rFonts w:asciiTheme="majorHAnsi" w:eastAsia="Times New Roman" w:hAnsiTheme="majorHAnsi" w:cstheme="majorHAnsi"/>
-          <w:color w:val="000000"/>
-          <w:kern w:val="0"/>
-          <w:sz w:val="24"/>
-          <w:szCs w:val="24"/>
-          <w14:ligatures w14:val="none"/>
-        </w:rPr>
-        <w:t>VARCHAR</w:t>
-      </w:r>
-      <w:r>
-        <w:rPr>
-          <w:rFonts w:asciiTheme="majorHAnsi" w:eastAsia="Times New Roman" w:hAnsiTheme="majorHAnsi" w:cstheme="majorHAnsi"/>
-          <w:color w:val="000000"/>
-          <w:kern w:val="0"/>
-          <w:sz w:val="24"/>
-          <w:szCs w:val="24"/>
-          <w14:ligatures w14:val="none"/>
-        </w:rPr>
-        <w:t>(255</w:t>
-      </w:r>
-      <w:r>
-        <w:rPr>
-          <w:rFonts w:asciiTheme="majorHAnsi" w:eastAsia="Times New Roman" w:hAnsiTheme="majorHAnsi" w:cstheme="majorHAnsi"/>
-          <w:color w:val="000000"/>
-          <w:kern w:val="0"/>
-          <w:sz w:val="24"/>
-          <w:szCs w:val="24"/>
-          <w14:ligatures w14:val="none"/>
-        </w:rPr>
-        <w:t>)</w:t>
-      </w:r>
-      <w:r>
-        <w:rPr>
-          <w:rFonts w:asciiTheme="majorHAnsi" w:eastAsia="Times New Roman" w:hAnsiTheme="majorHAnsi" w:cstheme="majorHAnsi"/>
-          <w:color w:val="000000"/>
-          <w:kern w:val="0"/>
-          <w:sz w:val="24"/>
-          <w:szCs w:val="24"/>
-          <w14:ligatures w14:val="none"/>
-        </w:rPr>
-        <w:t>NOT NULL</w:t>
-      </w:r>
-      <w:r>
-        <w:rPr>
-          <w:rFonts w:asciiTheme="majorHAnsi" w:eastAsia="Times New Roman" w:hAnsiTheme="majorHAnsi" w:cstheme="majorHAnsi"/>
-          <w:color w:val="000000"/>
-          <w:kern w:val="0"/>
-          <w:sz w:val="24"/>
-          <w:szCs w:val="24"/>
-          <w:lang w:val="en-US"/>
-          <w14:ligatures w14:val="none"/>
-        </w:rPr>
-        <w:t>,</w:t>
-      </w:r>
-      <w:r>
-        <w:rPr>
-          <w:rFonts w:asciiTheme="majorHAnsi" w:eastAsia="Times New Roman" w:hAnsiTheme="majorHAnsi" w:cstheme="majorHAnsi"/>
-          <w:color w:val="000000"/>
-          <w:kern w:val="0"/>
-          <w:sz w:val="24"/>
-          <w:szCs w:val="24"/>
-          <w14:ligatures w14:val="none"/>
-        </w:rPr>
-        <w:br/>
-        <w:t>MODnaam VARCHAR(255) NOT NULL,</w:t>
-      </w:r>
-      <w:r>
-        <w:rPr>
-          <w:rFonts w:asciiTheme="majorHAnsi" w:eastAsia="Times New Roman" w:hAnsiTheme="majorHAnsi" w:cstheme="majorHAnsi"/>
-          <w:color w:val="000000"/>
-          <w:kern w:val="0"/>
-          <w:sz w:val="24"/>
-          <w:szCs w:val="24"/>
-          <w14:ligatures w14:val="none"/>
-        </w:rPr>
-        <w:br/>
-        <w:t>MODemail VARCHAR(255) NOT NULL,</w:t>
-      </w:r>
-      <w:r>
-        <w:rPr>
-          <w:rFonts w:asciiTheme="majorHAnsi" w:eastAsia="Times New Roman" w:hAnsiTheme="majorHAnsi" w:cstheme="majorHAnsi"/>
-          <w:color w:val="000000"/>
-          <w:kern w:val="0"/>
-          <w:sz w:val="24"/>
-          <w:szCs w:val="24"/>
-          <w14:ligatures w14:val="none"/>
-        </w:rPr>
-        <w:br/>
-        <w:t xml:space="preserve">MODdatum </w:t>
-      </w:r>
-      <w:r>
-        <w:rPr>
-          <w:rFonts w:asciiTheme="majorHAnsi" w:eastAsia="Times New Roman" w:hAnsiTheme="majorHAnsi" w:cstheme="majorHAnsi"/>
-          <w:color w:val="000000"/>
-          <w:kern w:val="0"/>
-          <w:sz w:val="24"/>
-          <w:szCs w:val="24"/>
-          <w14:ligatures w14:val="none"/>
-        </w:rPr>
-        <w:t>VARCHAR</w:t>
-      </w:r>
-      <w:r>
-        <w:rPr>
-          <w:rFonts w:asciiTheme="majorHAnsi" w:eastAsia="Times New Roman" w:hAnsiTheme="majorHAnsi" w:cstheme="majorHAnsi"/>
-          <w:color w:val="000000"/>
-          <w:kern w:val="0"/>
-          <w:sz w:val="24"/>
-          <w:szCs w:val="24"/>
-          <w14:ligatures w14:val="none"/>
-        </w:rPr>
-        <w:t>(255</w:t>
-      </w:r>
-      <w:r>
-        <w:rPr>
-          <w:rFonts w:asciiTheme="majorHAnsi" w:eastAsia="Times New Roman" w:hAnsiTheme="majorHAnsi" w:cstheme="majorHAnsi"/>
-          <w:color w:val="000000"/>
-          <w:kern w:val="0"/>
-          <w:sz w:val="24"/>
-          <w:szCs w:val="24"/>
-          <w14:ligatures w14:val="none"/>
-        </w:rPr>
-        <w:t>)</w:t>
-      </w:r>
-      <w:r>
-        <w:rPr>
-          <w:rFonts w:asciiTheme="majorHAnsi" w:eastAsia="Times New Roman" w:hAnsiTheme="majorHAnsi" w:cstheme="majorHAnsi"/>
-          <w:color w:val="000000"/>
-          <w:kern w:val="0"/>
-          <w:sz w:val="24"/>
-          <w:szCs w:val="24"/>
-          <w14:ligatures w14:val="none"/>
-        </w:rPr>
-        <w:t>NOT NULL</w:t>
-      </w:r>
-      <w:r>
-        <w:rPr>
-          <w:rFonts w:asciiTheme="majorHAnsi" w:eastAsia="Times New Roman" w:hAnsiTheme="majorHAnsi" w:cstheme="majorHAnsi"/>
-          <w:color w:val="000000"/>
-          <w:kern w:val="0"/>
-          <w:sz w:val="24"/>
-          <w:szCs w:val="24"/>
-          <w14:ligatures w14:val="none"/>
-        </w:rPr>
-        <w:br/>
-        <w:t>);</w:t>
-      </w:r>
-      <w:r>
-        <w:rPr>
-          <w:rFonts w:asciiTheme="majorHAnsi" w:eastAsia="Times New Roman" w:hAnsiTheme="majorHAnsi" w:cstheme="majorHAnsi"/>
-          <w:color w:val="000000"/>
-          <w:kern w:val="0"/>
-          <w:sz w:val="24"/>
-          <w:szCs w:val="24"/>
-          <w14:ligatures w14:val="none"/>
-        </w:rPr>
-        <w:br/>
-      </w:r>
-      <w:r>
-        <w:rPr>
-          <w:rFonts w:asciiTheme="majorHAnsi" w:eastAsia="Times New Roman" w:hAnsiTheme="majorHAnsi" w:cstheme="majorHAnsi"/>
-          <w:color w:val="000000"/>
-          <w:kern w:val="0"/>
-          <w:sz w:val="24"/>
-          <w:szCs w:val="24"/>
-          <w14:ligatures w14:val="none"/>
-        </w:rPr>
-        <w:t xml:space="preserve">CREATE TABLE </w:t>
-      </w:r>
-      <w:r>
-        <w:rPr>
-          <w:rFonts w:asciiTheme="majorHAnsi" w:eastAsia="Times New Roman" w:hAnsiTheme="majorHAnsi" w:cstheme="majorHAnsi"/>
-          <w:color w:val="000000"/>
-          <w:kern w:val="0"/>
-          <w:sz w:val="24"/>
-          <w:szCs w:val="24"/>
-          <w14:ligatures w14:val="none"/>
-        </w:rPr>
-        <w:t>Feedback</w:t>
-      </w:r>
-      <w:r>
-        <w:rPr>
-          <w:rFonts w:asciiTheme="majorHAnsi" w:eastAsia="Times New Roman" w:hAnsiTheme="majorHAnsi" w:cstheme="majorHAnsi"/>
-          <w:color w:val="000000"/>
-          <w:kern w:val="0"/>
-          <w:sz w:val="24"/>
-          <w:szCs w:val="24"/>
-          <w:lang w:val="en-US"/>
-          <w14:ligatures w14:val="none"/>
-        </w:rPr>
-        <w:t>_</w:t>
-      </w:r>
-      <w:r>
-        <w:rPr>
-          <w:rFonts w:asciiTheme="majorHAnsi" w:eastAsia="Times New Roman" w:hAnsiTheme="majorHAnsi" w:cstheme="majorHAnsi"/>
-          <w:color w:val="000000"/>
-          <w:kern w:val="0"/>
-          <w:sz w:val="24"/>
-          <w:szCs w:val="24"/>
-          <w14:ligatures w14:val="none"/>
-        </w:rPr>
-        <w:t>Afgewezen</w:t>
-      </w:r>
-      <w:r>
-        <w:rPr>
-          <w:rFonts w:asciiTheme="majorHAnsi" w:eastAsia="Times New Roman" w:hAnsiTheme="majorHAnsi" w:cstheme="majorHAnsi"/>
-          <w:color w:val="000000"/>
-          <w:kern w:val="0"/>
-          <w:sz w:val="24"/>
-          <w:szCs w:val="24"/>
-          <w14:ligatures w14:val="none"/>
-        </w:rPr>
-        <w:br/>
-        <w:t xml:space="preserve">( </w:t>
-      </w:r>
-      <w:r>
-        <w:rPr>
-          <w:rFonts w:asciiTheme="majorHAnsi" w:eastAsia="Times New Roman" w:hAnsiTheme="majorHAnsi" w:cstheme="majorHAnsi"/>
-          <w:color w:val="000000"/>
-          <w:kern w:val="0"/>
-          <w:sz w:val="24"/>
-          <w:szCs w:val="24"/>
-          <w14:ligatures w14:val="none"/>
-        </w:rPr>
-        <w:t>Feedbackid</w:t>
-      </w:r>
-      <w:r>
-        <w:rPr>
-          <w:rFonts w:asciiTheme="majorHAnsi" w:eastAsia="Times New Roman" w:hAnsiTheme="majorHAnsi" w:cstheme="majorHAnsi"/>
-          <w:color w:val="000000"/>
-          <w:kern w:val="0"/>
-          <w:sz w:val="24"/>
-          <w:szCs w:val="24"/>
-          <w14:ligatures w14:val="none"/>
-        </w:rPr>
-        <w:t xml:space="preserve"> INTEGER NOT NULL</w:t>
-      </w:r>
-      <w:r>
-        <w:rPr>
-          <w:rFonts w:asciiTheme="majorHAnsi" w:eastAsia="Times New Roman" w:hAnsiTheme="majorHAnsi" w:cstheme="majorHAnsi"/>
-          <w:color w:val="000000"/>
-          <w:kern w:val="0"/>
-          <w:sz w:val="24"/>
-          <w:szCs w:val="24"/>
-          <w:lang w:val="en-US"/>
-          <w14:ligatures w14:val="none"/>
-        </w:rPr>
-        <w:t xml:space="preserve"> </w:t>
-      </w:r>
-      <w:r>
-        <w:rPr>
-          <w:rFonts w:asciiTheme="majorHAnsi" w:eastAsia="Times New Roman" w:hAnsiTheme="majorHAnsi" w:cstheme="majorHAnsi"/>
-          <w:color w:val="000000"/>
-          <w:kern w:val="0"/>
-          <w:sz w:val="24"/>
-          <w:szCs w:val="24"/>
-          <w:lang w:val="en-US"/>
-          <w14:ligatures w14:val="none"/>
-        </w:rPr>
-        <w:t>PRIMARY KEY</w:t>
+        <w:t>Feedbackid SERIAL PRIMARY KEY</w:t>
       </w:r>
       <w:r>
         <w:rPr>
@@ -3301,4 +3209,199 @@
     </a:ext>
   </a:extLst>
 </a:theme>
+</file>
+
+<file path=customXml/item1.xml><?xml version="1.0" encoding="utf-8"?>
+<ct:contentTypeSchema xmlns:ct="http://schemas.microsoft.com/office/2006/metadata/contentType" xmlns:ma="http://schemas.microsoft.com/office/2006/metadata/properties/metaAttributes" ct:_="" ma:_="" ma:contentTypeName="Document" ma:contentTypeID="0x010100CF6F814B24DD854A9CDB1978A563D197" ma:contentTypeVersion="3" ma:contentTypeDescription="Een nieuw document maken." ma:contentTypeScope="" ma:versionID="8732175dc777f3ccff7527e76cb895ea">
+  <xsd:schema xmlns:xsd="http://www.w3.org/2001/XMLSchema" xmlns:xs="http://www.w3.org/2001/XMLSchema" xmlns:p="http://schemas.microsoft.com/office/2006/metadata/properties" xmlns:ns3="f0be612f-e4cf-432c-8a4d-cee8c875f3f5" targetNamespace="http://schemas.microsoft.com/office/2006/metadata/properties" ma:root="true" ma:fieldsID="385b111354f7271ae9dba7f93f8b19a6" ns3:_="">
+    <xsd:import namespace="f0be612f-e4cf-432c-8a4d-cee8c875f3f5"/>
+    <xsd:element name="properties">
+      <xsd:complexType>
+        <xsd:sequence>
+          <xsd:element name="documentManagement">
+            <xsd:complexType>
+              <xsd:all>
+                <xsd:element ref="ns3:MediaServiceMetadata" minOccurs="0"/>
+                <xsd:element ref="ns3:MediaServiceFastMetadata" minOccurs="0"/>
+                <xsd:element ref="ns3:MediaServiceObjectDetectorVersions" minOccurs="0"/>
+              </xsd:all>
+            </xsd:complexType>
+          </xsd:element>
+        </xsd:sequence>
+      </xsd:complexType>
+    </xsd:element>
+  </xsd:schema>
+  <xsd:schema xmlns:xsd="http://www.w3.org/2001/XMLSchema" xmlns:xs="http://www.w3.org/2001/XMLSchema" xmlns:dms="http://schemas.microsoft.com/office/2006/documentManagement/types" xmlns:pc="http://schemas.microsoft.com/office/infopath/2007/PartnerControls" targetNamespace="f0be612f-e4cf-432c-8a4d-cee8c875f3f5" elementFormDefault="qualified">
+    <xsd:import namespace="http://schemas.microsoft.com/office/2006/documentManagement/types"/>
+    <xsd:import namespace="http://schemas.microsoft.com/office/infopath/2007/PartnerControls"/>
+    <xsd:element name="MediaServiceMetadata" ma:index="8" nillable="true" ma:displayName="MediaServiceMetadata" ma:hidden="true" ma:internalName="MediaServiceMetadata" ma:readOnly="true">
+      <xsd:simpleType>
+        <xsd:restriction base="dms:Note"/>
+      </xsd:simpleType>
+    </xsd:element>
+    <xsd:element name="MediaServiceFastMetadata" ma:index="9" nillable="true" ma:displayName="MediaServiceFastMetadata" ma:hidden="true" ma:internalName="MediaServiceFastMetadata" ma:readOnly="true">
+      <xsd:simpleType>
+        <xsd:restriction base="dms:Note"/>
+      </xsd:simpleType>
+    </xsd:element>
+    <xsd:element name="MediaServiceObjectDetectorVersions" ma:index="10" nillable="true" ma:displayName="MediaServiceObjectDetectorVersions" ma:hidden="true" ma:indexed="true" ma:internalName="MediaServiceObjectDetectorVersions" ma:readOnly="true">
+      <xsd:simpleType>
+        <xsd:restriction base="dms:Text"/>
+      </xsd:simpleType>
+    </xsd:element>
+  </xsd:schema>
+  <xsd:schema xmlns="http://schemas.openxmlformats.org/package/2006/metadata/core-properties" xmlns:xsd="http://www.w3.org/2001/XMLSchema" xmlns:xsi="http://www.w3.org/2001/XMLSchema-instance" xmlns:dc="http://purl.org/dc/elements/1.1/" xmlns:dcterms="http://purl.org/dc/terms/" xmlns:odoc="http://schemas.microsoft.com/internal/obd" targetNamespace="http://schemas.openxmlformats.org/package/2006/metadata/core-properties" elementFormDefault="qualified" attributeFormDefault="unqualified" blockDefault="#all">
+    <xsd:import namespace="http://purl.org/dc/elements/1.1/" schemaLocation="http://dublincore.org/schemas/xmls/qdc/2003/04/02/dc.xsd"/>
+    <xsd:import namespace="http://purl.org/dc/terms/" schemaLocation="http://dublincore.org/schemas/xmls/qdc/2003/04/02/dcterms.xsd"/>
+    <xsd:element name="coreProperties" type="CT_coreProperties"/>
+    <xsd:complexType name="CT_coreProperties">
+      <xsd:all>
+        <xsd:element ref="dc:creator" minOccurs="0" maxOccurs="1"/>
+        <xsd:element ref="dcterms:created" minOccurs="0" maxOccurs="1"/>
+        <xsd:element ref="dc:identifier" minOccurs="0" maxOccurs="1"/>
+        <xsd:element name="contentType" minOccurs="0" maxOccurs="1" type="xsd:string" ma:index="0" ma:displayName="Inhoudstype"/>
+        <xsd:element ref="dc:title" minOccurs="0" maxOccurs="1" ma:index="4" ma:displayName="Titel"/>
+        <xsd:element ref="dc:subject" minOccurs="0" maxOccurs="1"/>
+        <xsd:element ref="dc:description" minOccurs="0" maxOccurs="1"/>
+        <xsd:element name="keywords" minOccurs="0" maxOccurs="1" type="xsd:string"/>
+        <xsd:element ref="dc:language" minOccurs="0" maxOccurs="1"/>
+        <xsd:element name="category" minOccurs="0" maxOccurs="1" type="xsd:string"/>
+        <xsd:element name="version" minOccurs="0" maxOccurs="1" type="xsd:string"/>
+        <xsd:element name="revision" minOccurs="0" maxOccurs="1" type="xsd:string">
+          <xsd:annotation>
+            <xsd:documentation>
+                        This value indicates the number of saves or revisions. The application is responsible for updating this value after each revision.
+                    </xsd:documentation>
+          </xsd:annotation>
+        </xsd:element>
+        <xsd:element name="lastModifiedBy" minOccurs="0" maxOccurs="1" type="xsd:string"/>
+        <xsd:element ref="dcterms:modified" minOccurs="0" maxOccurs="1"/>
+        <xsd:element name="contentStatus" minOccurs="0" maxOccurs="1" type="xsd:string"/>
+      </xsd:all>
+    </xsd:complexType>
+  </xsd:schema>
+  <xs:schema xmlns:pc="http://schemas.microsoft.com/office/infopath/2007/PartnerControls" xmlns:xs="http://www.w3.org/2001/XMLSchema" targetNamespace="http://schemas.microsoft.com/office/infopath/2007/PartnerControls" elementFormDefault="qualified" attributeFormDefault="unqualified">
+    <xs:element name="Person">
+      <xs:complexType>
+        <xs:sequence>
+          <xs:element ref="pc:DisplayName" minOccurs="0"/>
+          <xs:element ref="pc:AccountId" minOccurs="0"/>
+          <xs:element ref="pc:AccountType" minOccurs="0"/>
+        </xs:sequence>
+      </xs:complexType>
+    </xs:element>
+    <xs:element name="DisplayName" type="xs:string"/>
+    <xs:element name="AccountId" type="xs:string"/>
+    <xs:element name="AccountType" type="xs:string"/>
+    <xs:element name="BDCAssociatedEntity">
+      <xs:complexType>
+        <xs:sequence>
+          <xs:element ref="pc:BDCEntity" minOccurs="0" maxOccurs="unbounded"/>
+        </xs:sequence>
+        <xs:attribute ref="pc:EntityNamespace"/>
+        <xs:attribute ref="pc:EntityName"/>
+        <xs:attribute ref="pc:SystemInstanceName"/>
+        <xs:attribute ref="pc:AssociationName"/>
+      </xs:complexType>
+    </xs:element>
+    <xs:attribute name="EntityNamespace" type="xs:string"/>
+    <xs:attribute name="EntityName" type="xs:string"/>
+    <xs:attribute name="SystemInstanceName" type="xs:string"/>
+    <xs:attribute name="AssociationName" type="xs:string"/>
+    <xs:element name="BDCEntity">
+      <xs:complexType>
+        <xs:sequence>
+          <xs:element ref="pc:EntityDisplayName" minOccurs="0"/>
+          <xs:element ref="pc:EntityInstanceReference" minOccurs="0"/>
+          <xs:element ref="pc:EntityId1" minOccurs="0"/>
+          <xs:element ref="pc:EntityId2" minOccurs="0"/>
+          <xs:element ref="pc:EntityId3" minOccurs="0"/>
+          <xs:element ref="pc:EntityId4" minOccurs="0"/>
+          <xs:element ref="pc:EntityId5" minOccurs="0"/>
+        </xs:sequence>
+      </xs:complexType>
+    </xs:element>
+    <xs:element name="EntityDisplayName" type="xs:string"/>
+    <xs:element name="EntityInstanceReference" type="xs:string"/>
+    <xs:element name="EntityId1" type="xs:string"/>
+    <xs:element name="EntityId2" type="xs:string"/>
+    <xs:element name="EntityId3" type="xs:string"/>
+    <xs:element name="EntityId4" type="xs:string"/>
+    <xs:element name="EntityId5" type="xs:string"/>
+    <xs:element name="Terms">
+      <xs:complexType>
+        <xs:sequence>
+          <xs:element ref="pc:TermInfo" minOccurs="0" maxOccurs="unbounded"/>
+        </xs:sequence>
+      </xs:complexType>
+    </xs:element>
+    <xs:element name="TermInfo">
+      <xs:complexType>
+        <xs:sequence>
+          <xs:element ref="pc:TermName" minOccurs="0"/>
+          <xs:element ref="pc:TermId" minOccurs="0"/>
+        </xs:sequence>
+      </xs:complexType>
+    </xs:element>
+    <xs:element name="TermName" type="xs:string"/>
+    <xs:element name="TermId" type="xs:string"/>
+  </xs:schema>
+</ct:contentTypeSchema>
+</file>
+
+<file path=customXml/item2.xml><?xml version="1.0" encoding="utf-8"?>
+<?mso-contentType ?>
+<FormTemplates xmlns="http://schemas.microsoft.com/sharepoint/v3/contenttype/forms">
+  <Display>DocumentLibraryForm</Display>
+  <Edit>DocumentLibraryForm</Edit>
+  <New>DocumentLibraryForm</New>
+</FormTemplates>
+</file>
+
+<file path=customXml/item3.xml><?xml version="1.0" encoding="utf-8"?>
+<p:properties xmlns:p="http://schemas.microsoft.com/office/2006/metadata/properties" xmlns:xsi="http://www.w3.org/2001/XMLSchema-instance" xmlns:pc="http://schemas.microsoft.com/office/infopath/2007/PartnerControls">
+  <documentManagement/>
+</p:properties>
+</file>
+
+<file path=customXml/itemProps1.xml><?xml version="1.0" encoding="utf-8"?>
+<ds:datastoreItem xmlns:ds="http://schemas.openxmlformats.org/officeDocument/2006/customXml" ds:itemID="{701C6CAF-987E-4FAF-9676-39C1E4941A1F}">
+  <ds:schemaRefs>
+    <ds:schemaRef ds:uri="http://schemas.microsoft.com/office/2006/metadata/contentType"/>
+    <ds:schemaRef ds:uri="http://schemas.microsoft.com/office/2006/metadata/properties/metaAttributes"/>
+    <ds:schemaRef ds:uri="http://www.w3.org/2001/XMLSchema"/>
+    <ds:schemaRef ds:uri="http://schemas.microsoft.com/office/2006/metadata/properties"/>
+    <ds:schemaRef ds:uri="f0be612f-e4cf-432c-8a4d-cee8c875f3f5"/>
+    <ds:schemaRef ds:uri="http://schemas.microsoft.com/office/2006/documentManagement/types"/>
+    <ds:schemaRef ds:uri="http://schemas.microsoft.com/office/infopath/2007/PartnerControls"/>
+    <ds:schemaRef ds:uri="http://schemas.openxmlformats.org/package/2006/metadata/core-properties"/>
+    <ds:schemaRef ds:uri="http://purl.org/dc/elements/1.1/"/>
+    <ds:schemaRef ds:uri="http://purl.org/dc/terms/"/>
+    <ds:schemaRef ds:uri="http://schemas.microsoft.com/internal/obd"/>
+  </ds:schemaRefs>
+</ds:datastoreItem>
+</file>
+
+<file path=customXml/itemProps2.xml><?xml version="1.0" encoding="utf-8"?>
+<ds:datastoreItem xmlns:ds="http://schemas.openxmlformats.org/officeDocument/2006/customXml" ds:itemID="{42EBB72E-4EB8-49A5-BA3D-812CFFC9C020}">
+  <ds:schemaRefs>
+    <ds:schemaRef ds:uri="http://schemas.microsoft.com/sharepoint/v3/contenttype/forms"/>
+  </ds:schemaRefs>
+</ds:datastoreItem>
+</file>
+
+<file path=customXml/itemProps3.xml><?xml version="1.0" encoding="utf-8"?>
+<ds:datastoreItem xmlns:ds="http://schemas.openxmlformats.org/officeDocument/2006/customXml" ds:itemID="{52EA8107-A97B-4AAD-9056-B22B1CC89591}">
+  <ds:schemaRefs>
+    <ds:schemaRef ds:uri="http://purl.org/dc/elements/1.1/"/>
+    <ds:schemaRef ds:uri="http://www.w3.org/XML/1998/namespace"/>
+    <ds:schemaRef ds:uri="http://schemas.microsoft.com/office/2006/documentManagement/types"/>
+    <ds:schemaRef ds:uri="http://purl.org/dc/terms/"/>
+    <ds:schemaRef ds:uri="http://schemas.microsoft.com/office/2006/metadata/properties"/>
+    <ds:schemaRef ds:uri="f0be612f-e4cf-432c-8a4d-cee8c875f3f5"/>
+    <ds:schemaRef ds:uri="http://schemas.openxmlformats.org/package/2006/metadata/core-properties"/>
+    <ds:schemaRef ds:uri="http://schemas.microsoft.com/office/infopath/2007/PartnerControls"/>
+    <ds:schemaRef ds:uri="http://purl.org/dc/dcmitype/"/>
+  </ds:schemaRefs>
+</ds:datastoreItem>
 </file>
</xml_diff>